<commit_message>
adicionado HTML e CSS
</commit_message>
<xml_diff>
--- a/Documentação/Documentação.docx
+++ b/Documentação/Documentação.docx
@@ -3,17 +3,23 @@
 <w:document xmlns:wpc="http://schemas.microsoft.com/office/word/2010/wordprocessingCanvas" xmlns:cx="http://schemas.microsoft.com/office/drawing/2014/chartex" xmlns:cx1="http://schemas.microsoft.com/office/drawing/2015/9/8/chartex" xmlns:cx2="http://schemas.microsoft.com/office/drawing/2015/10/21/chartex" xmlns:cx3="http://schemas.microsoft.com/office/drawing/2016/5/9/chartex" xmlns:cx4="http://schemas.microsoft.com/office/drawing/2016/5/10/chartex" xmlns:cx5="http://schemas.microsoft.com/office/drawing/2016/5/11/chartex" xmlns:cx6="http://schemas.microsoft.com/office/drawing/2016/5/12/chartex" xmlns:cx7="http://schemas.microsoft.com/office/drawing/2016/5/13/chartex" xmlns:cx8="http://schemas.microsoft.com/office/drawing/2016/5/14/chartex" xmlns:mc="http://schemas.openxmlformats.org/markup-compatibility/2006" xmlns:aink="http://schemas.microsoft.com/office/drawing/2016/ink" xmlns:am3d="http://schemas.microsoft.com/office/drawing/2017/model3d" xmlns:o="urn:schemas-microsoft-com:office:office" xmlns:oel="http://schemas.microsoft.com/office/2019/extlst" xmlns:r="http://schemas.openxmlformats.org/officeDocument/2006/relationships" xmlns:m="http://schemas.openxmlformats.org/officeDocument/2006/math" xmlns:v="urn:schemas-microsoft-com:vml" xmlns:wp14="http://schemas.microsoft.com/office/word/2010/wordprocessingDrawing" xmlns:wp="http://schemas.openxmlformats.org/drawingml/2006/wordprocessingDrawing" xmlns:w10="urn:schemas-microsoft-com:office:word" xmlns:w="http://schemas.openxmlformats.org/wordprocessingml/2006/main" xmlns:w14="http://schemas.microsoft.com/office/word/2010/wordml" xmlns:w15="http://schemas.microsoft.com/office/word/2012/wordml" xmlns:w16cex="http://schemas.microsoft.com/office/word/2018/wordml/cex" xmlns:w16cid="http://schemas.microsoft.com/office/word/2016/wordml/cid" xmlns:w16="http://schemas.microsoft.com/office/word/2018/wordml" xmlns:w16sdtdh="http://schemas.microsoft.com/office/word/2020/wordml/sdtdatahash" xmlns:w16se="http://schemas.microsoft.com/office/word/2015/wordml/symex" xmlns:wpg="http://schemas.microsoft.com/office/word/2010/wordprocessingGroup" xmlns:wpi="http://schemas.microsoft.com/office/word/2010/wordprocessingInk" xmlns:wne="http://schemas.microsoft.com/office/word/2006/wordml" xmlns:wps="http://schemas.microsoft.com/office/word/2010/wordprocessingShape" mc:Ignorable="w14 w15 w16se w16cid w16 w16cex w16sdtdh wp14">
   <w:body>
     <w:p/>
-    <w:p/>
     <w:p>
       <w:pPr>
-        <w:rPr>
-          <w:sz w:val="28"/>
-          <w:szCs w:val="28"/>
-        </w:rPr>
+        <w:jc w:val="center"/>
       </w:pPr>
     </w:p>
     <w:p>
       <w:pPr>
+        <w:jc w:val="center"/>
+        <w:rPr>
+          <w:sz w:val="28"/>
+          <w:szCs w:val="28"/>
+        </w:rPr>
+      </w:pPr>
+    </w:p>
+    <w:p>
+      <w:pPr>
+        <w:jc w:val="center"/>
         <w:rPr>
           <w:b/>
           <w:bCs/>
@@ -28,11 +34,23 @@
           <w:sz w:val="28"/>
           <w:szCs w:val="28"/>
         </w:rPr>
-        <w:t>Projeto Individual</w:t>
-      </w:r>
+        <w:t xml:space="preserve">Ordem </w:t>
+      </w:r>
+      <w:proofErr w:type="spellStart"/>
+      <w:r>
+        <w:rPr>
+          <w:b/>
+          <w:bCs/>
+          <w:sz w:val="28"/>
+          <w:szCs w:val="28"/>
+        </w:rPr>
+        <w:t>Demolay</w:t>
+      </w:r>
+      <w:proofErr w:type="spellEnd"/>
     </w:p>
     <w:p>
       <w:pPr>
+        <w:jc w:val="center"/>
         <w:rPr>
           <w:b/>
           <w:bCs/>
@@ -43,6 +61,7 @@
     </w:p>
     <w:p>
       <w:pPr>
+        <w:jc w:val="center"/>
         <w:rPr>
           <w:b/>
           <w:bCs/>
@@ -57,16 +76,170 @@
           <w:sz w:val="28"/>
           <w:szCs w:val="28"/>
         </w:rPr>
-        <w:t>Contexto</w:t>
+        <w:t xml:space="preserve">Guilherme </w:t>
+      </w:r>
+      <w:proofErr w:type="spellStart"/>
+      <w:r>
+        <w:rPr>
+          <w:b/>
+          <w:bCs/>
+          <w:sz w:val="28"/>
+          <w:szCs w:val="28"/>
+        </w:rPr>
+        <w:t>Christofani</w:t>
+      </w:r>
+      <w:proofErr w:type="spellEnd"/>
+      <w:r>
+        <w:rPr>
+          <w:b/>
+          <w:bCs/>
+          <w:sz w:val="28"/>
+          <w:szCs w:val="28"/>
+        </w:rPr>
+        <w:t xml:space="preserve"> Cruci </w:t>
+      </w:r>
+      <w:proofErr w:type="spellStart"/>
+      <w:r>
+        <w:rPr>
+          <w:b/>
+          <w:bCs/>
+          <w:sz w:val="28"/>
+          <w:szCs w:val="28"/>
+        </w:rPr>
+        <w:t>ra</w:t>
+      </w:r>
+      <w:proofErr w:type="spellEnd"/>
+      <w:r>
+        <w:rPr>
+          <w:b/>
+          <w:bCs/>
+          <w:sz w:val="28"/>
+          <w:szCs w:val="28"/>
+        </w:rPr>
+        <w:t xml:space="preserve"> 01232203</w:t>
       </w:r>
     </w:p>
     <w:p>
       <w:pPr>
-        <w:rPr>
-          <w:sz w:val="24"/>
-          <w:szCs w:val="24"/>
-        </w:rPr>
-      </w:pPr>
+        <w:jc w:val="both"/>
+        <w:rPr>
+          <w:sz w:val="28"/>
+          <w:szCs w:val="28"/>
+        </w:rPr>
+      </w:pPr>
+      <w:r>
+        <w:rPr>
+          <w:sz w:val="28"/>
+          <w:szCs w:val="28"/>
+        </w:rPr>
+        <w:t xml:space="preserve">O Projeto Individual o qual tem como objetivo validar e avaliar o conteúdo técnico, cujo tema seria de escolha livre do aluno, com a única especificação do aluno goste ou se identifique com o tema em si. Projeto desenvolvido tem como tema a Ordem </w:t>
+      </w:r>
+      <w:proofErr w:type="spellStart"/>
+      <w:r>
+        <w:rPr>
+          <w:sz w:val="28"/>
+          <w:szCs w:val="28"/>
+        </w:rPr>
+        <w:t>Demolay</w:t>
+      </w:r>
+      <w:proofErr w:type="spellEnd"/>
+      <w:r>
+        <w:rPr>
+          <w:sz w:val="28"/>
+          <w:szCs w:val="28"/>
+        </w:rPr>
+        <w:t xml:space="preserve">, a Ordem é uma </w:t>
+      </w:r>
+      <w:r>
+        <w:rPr>
+          <w:sz w:val="28"/>
+          <w:szCs w:val="28"/>
+        </w:rPr>
+        <w:t>Fraternidade</w:t>
+      </w:r>
+      <w:r>
+        <w:rPr>
+          <w:sz w:val="28"/>
+          <w:szCs w:val="28"/>
+        </w:rPr>
+        <w:t xml:space="preserve"> </w:t>
+      </w:r>
+      <w:r>
+        <w:rPr>
+          <w:sz w:val="28"/>
+          <w:szCs w:val="28"/>
+        </w:rPr>
+        <w:t xml:space="preserve">criada pelos maçons, </w:t>
+      </w:r>
+      <w:r>
+        <w:rPr>
+          <w:sz w:val="28"/>
+          <w:szCs w:val="28"/>
+        </w:rPr>
+        <w:t>destinada a meninos de 12 a 21 anos de idade para se desenvolverem como líderes e bons cidadãos</w:t>
+      </w:r>
+      <w:r>
+        <w:rPr>
+          <w:sz w:val="28"/>
+          <w:szCs w:val="28"/>
+        </w:rPr>
+        <w:t xml:space="preserve"> , A Ordem surgiu no ano de 1919 com seu fundador Frank Shermann Land, vendo a falta de figuras paternas no âmbito familiar, por conta da guerra que acabou em 1918, decidiu reunir 9 jovens para fundar um clube</w:t>
+      </w:r>
+      <w:r>
+        <w:rPr>
+          <w:sz w:val="28"/>
+          <w:szCs w:val="28"/>
+        </w:rPr>
+        <w:t xml:space="preserve">. O nome </w:t>
+      </w:r>
+      <w:proofErr w:type="spellStart"/>
+      <w:r>
+        <w:rPr>
+          <w:sz w:val="28"/>
+          <w:szCs w:val="28"/>
+        </w:rPr>
+        <w:t>Demolay</w:t>
+      </w:r>
+      <w:proofErr w:type="spellEnd"/>
+      <w:r>
+        <w:rPr>
+          <w:sz w:val="28"/>
+          <w:szCs w:val="28"/>
+        </w:rPr>
+        <w:t xml:space="preserve"> faz homenagem ao ultimo Grão-Mestre dos Cavaleiros Templários, Jacques </w:t>
+      </w:r>
+      <w:proofErr w:type="spellStart"/>
+      <w:r>
+        <w:rPr>
+          <w:sz w:val="28"/>
+          <w:szCs w:val="28"/>
+        </w:rPr>
+        <w:t>Demolay</w:t>
+      </w:r>
+      <w:proofErr w:type="spellEnd"/>
+      <w:r>
+        <w:rPr>
+          <w:sz w:val="28"/>
+          <w:szCs w:val="28"/>
+        </w:rPr>
+        <w:t xml:space="preserve">, os Templários acumularam riquezas, sendo invejados por nobres como o Rei Filipe V (mais conhecido como Rei Filipe “o Belo”) que articulou com o Papa Clemente V o fim da Ordem do Templo de Salomão, o fim dos templários foi em uma sexta-feira 13, quando </w:t>
+      </w:r>
+      <w:proofErr w:type="spellStart"/>
+      <w:r>
+        <w:rPr>
+          <w:sz w:val="28"/>
+          <w:szCs w:val="28"/>
+        </w:rPr>
+        <w:t>Demolay</w:t>
+      </w:r>
+      <w:proofErr w:type="spellEnd"/>
+      <w:r>
+        <w:rPr>
+          <w:sz w:val="28"/>
+          <w:szCs w:val="28"/>
+        </w:rPr>
+        <w:t xml:space="preserve"> foi pego em uma emboscada e foi queimado vivo, por não revelar o segredo da ordem nem a localização de seus irmãos, </w:t>
+      </w:r>
     </w:p>
     <w:sectPr>
       <w:headerReference w:type="even" r:id="rId8"/>

</xml_diff>

<commit_message>
Adicionado tela de cadastro
</commit_message>
<xml_diff>
--- a/Documentação/Documentação.docx
+++ b/Documentação/Documentação.docx
@@ -1,6 +1,6 @@
 
 <file path=word/document.xml><?xml version="1.0" encoding="utf-8"?>
-<w:document xmlns:wpc="http://schemas.microsoft.com/office/word/2010/wordprocessingCanvas" xmlns:cx="http://schemas.microsoft.com/office/drawing/2014/chartex" xmlns:cx1="http://schemas.microsoft.com/office/drawing/2015/9/8/chartex" xmlns:cx2="http://schemas.microsoft.com/office/drawing/2015/10/21/chartex" xmlns:cx3="http://schemas.microsoft.com/office/drawing/2016/5/9/chartex" xmlns:cx4="http://schemas.microsoft.com/office/drawing/2016/5/10/chartex" xmlns:cx5="http://schemas.microsoft.com/office/drawing/2016/5/11/chartex" xmlns:cx6="http://schemas.microsoft.com/office/drawing/2016/5/12/chartex" xmlns:cx7="http://schemas.microsoft.com/office/drawing/2016/5/13/chartex" xmlns:cx8="http://schemas.microsoft.com/office/drawing/2016/5/14/chartex" xmlns:mc="http://schemas.openxmlformats.org/markup-compatibility/2006" xmlns:aink="http://schemas.microsoft.com/office/drawing/2016/ink" xmlns:am3d="http://schemas.microsoft.com/office/drawing/2017/model3d" xmlns:o="urn:schemas-microsoft-com:office:office" xmlns:r="http://schemas.openxmlformats.org/officeDocument/2006/relationships" xmlns:m="http://schemas.openxmlformats.org/officeDocument/2006/math" xmlns:v="urn:schemas-microsoft-com:vml" xmlns:wp14="http://schemas.microsoft.com/office/word/2010/wordprocessingDrawing" xmlns:wp="http://schemas.openxmlformats.org/drawingml/2006/wordprocessingDrawing" xmlns:w10="urn:schemas-microsoft-com:office:word" xmlns:w="http://schemas.openxmlformats.org/wordprocessingml/2006/main" xmlns:w14="http://schemas.microsoft.com/office/word/2010/wordml" xmlns:w15="http://schemas.microsoft.com/office/word/2012/wordml" xmlns:w16cex="http://schemas.microsoft.com/office/word/2018/wordml/cex" xmlns:w16cid="http://schemas.microsoft.com/office/word/2016/wordml/cid" xmlns:w16="http://schemas.microsoft.com/office/word/2018/wordml" xmlns:w16sdtdh="http://schemas.microsoft.com/office/word/2020/wordml/sdtdatahash" xmlns:w16se="http://schemas.microsoft.com/office/word/2015/wordml/symex" xmlns:wpg="http://schemas.microsoft.com/office/word/2010/wordprocessingGroup" xmlns:wpi="http://schemas.microsoft.com/office/word/2010/wordprocessingInk" xmlns:wne="http://schemas.microsoft.com/office/word/2006/wordml" xmlns:wps="http://schemas.microsoft.com/office/word/2010/wordprocessingShape" mc:Ignorable="w14 w15 w16se w16cid w16 w16cex w16sdtdh wp14">
+<w:document xmlns:wpc="http://schemas.microsoft.com/office/word/2010/wordprocessingCanvas" xmlns:cx="http://schemas.microsoft.com/office/drawing/2014/chartex" xmlns:cx1="http://schemas.microsoft.com/office/drawing/2015/9/8/chartex" xmlns:cx2="http://schemas.microsoft.com/office/drawing/2015/10/21/chartex" xmlns:cx3="http://schemas.microsoft.com/office/drawing/2016/5/9/chartex" xmlns:cx4="http://schemas.microsoft.com/office/drawing/2016/5/10/chartex" xmlns:cx5="http://schemas.microsoft.com/office/drawing/2016/5/11/chartex" xmlns:cx6="http://schemas.microsoft.com/office/drawing/2016/5/12/chartex" xmlns:cx7="http://schemas.microsoft.com/office/drawing/2016/5/13/chartex" xmlns:cx8="http://schemas.microsoft.com/office/drawing/2016/5/14/chartex" xmlns:mc="http://schemas.openxmlformats.org/markup-compatibility/2006" xmlns:aink="http://schemas.microsoft.com/office/drawing/2016/ink" xmlns:am3d="http://schemas.microsoft.com/office/drawing/2017/model3d" xmlns:o="urn:schemas-microsoft-com:office:office" xmlns:oel="http://schemas.microsoft.com/office/2019/extlst" xmlns:r="http://schemas.openxmlformats.org/officeDocument/2006/relationships" xmlns:m="http://schemas.openxmlformats.org/officeDocument/2006/math" xmlns:v="urn:schemas-microsoft-com:vml" xmlns:wp14="http://schemas.microsoft.com/office/word/2010/wordprocessingDrawing" xmlns:wp="http://schemas.openxmlformats.org/drawingml/2006/wordprocessingDrawing" xmlns:w10="urn:schemas-microsoft-com:office:word" xmlns:w="http://schemas.openxmlformats.org/wordprocessingml/2006/main" xmlns:w14="http://schemas.microsoft.com/office/word/2010/wordml" xmlns:w15="http://schemas.microsoft.com/office/word/2012/wordml" xmlns:w16cex="http://schemas.microsoft.com/office/word/2018/wordml/cex" xmlns:w16cid="http://schemas.microsoft.com/office/word/2016/wordml/cid" xmlns:w16="http://schemas.microsoft.com/office/word/2018/wordml" xmlns:w16sdtdh="http://schemas.microsoft.com/office/word/2020/wordml/sdtdatahash" xmlns:w16se="http://schemas.microsoft.com/office/word/2015/wordml/symex" xmlns:wpg="http://schemas.microsoft.com/office/word/2010/wordprocessingGroup" xmlns:wpi="http://schemas.microsoft.com/office/word/2010/wordprocessingInk" xmlns:wne="http://schemas.microsoft.com/office/word/2006/wordml" xmlns:wps="http://schemas.microsoft.com/office/word/2010/wordprocessingShape" mc:Ignorable="w14 w15 w16se w16cid w16 w16cex w16sdtdh wp14">
   <w:body>
     <w:p/>
     <w:p>
@@ -65,19 +65,28 @@
           <w:sz w:val="24"/>
           <w:szCs w:val="24"/>
         </w:rPr>
-        <w:t xml:space="preserve">Guilherme Christofani Cruci </w:t>
-      </w:r>
-      <w:proofErr w:type="spellStart"/>
-      <w:r>
+        <w:t>Guilherme Christofani Cruci ra 01232203</w:t>
+      </w:r>
+    </w:p>
+    <w:p>
+      <w:pPr>
+        <w:jc w:val="both"/>
+        <w:rPr>
+          <w:sz w:val="24"/>
+          <w:szCs w:val="24"/>
+        </w:rPr>
+      </w:pPr>
+    </w:p>
+    <w:p>
+      <w:pPr>
+        <w:jc w:val="both"/>
         <w:rPr>
           <w:b/>
           <w:bCs/>
           <w:sz w:val="24"/>
           <w:szCs w:val="24"/>
         </w:rPr>
-        <w:t>ra</w:t>
-      </w:r>
-      <w:proofErr w:type="spellEnd"/>
+      </w:pPr>
       <w:r>
         <w:rPr>
           <w:b/>
@@ -85,7 +94,149 @@
           <w:sz w:val="24"/>
           <w:szCs w:val="24"/>
         </w:rPr>
-        <w:t xml:space="preserve"> 01232203</w:t>
+        <w:t>Contexto</w:t>
+      </w:r>
+    </w:p>
+    <w:p>
+      <w:pPr>
+        <w:jc w:val="both"/>
+        <w:rPr>
+          <w:sz w:val="24"/>
+          <w:szCs w:val="24"/>
+        </w:rPr>
+      </w:pPr>
+      <w:r>
+        <w:rPr>
+          <w:sz w:val="24"/>
+          <w:szCs w:val="24"/>
+        </w:rPr>
+        <w:t xml:space="preserve">O Projeto Individual o qual tem como objetivo validar e avaliar o conteúdo técnico, cujo tema seria de escolha livre do aluno, com a única especificação </w:t>
+      </w:r>
+      <w:r>
+        <w:rPr>
+          <w:sz w:val="24"/>
+          <w:szCs w:val="24"/>
+        </w:rPr>
+        <w:t>que o</w:t>
+      </w:r>
+      <w:r>
+        <w:rPr>
+          <w:sz w:val="24"/>
+          <w:szCs w:val="24"/>
+        </w:rPr>
+        <w:t xml:space="preserve"> aluno goste ou se identifique com o tema em si. Projeto desenvolvido tem como tema a Ordem Demolay, a Ordem é uma </w:t>
+      </w:r>
+      <w:r>
+        <w:rPr>
+          <w:sz w:val="24"/>
+          <w:szCs w:val="24"/>
+        </w:rPr>
+        <w:t>Fraternidade</w:t>
+      </w:r>
+      <w:r>
+        <w:rPr>
+          <w:sz w:val="24"/>
+          <w:szCs w:val="24"/>
+        </w:rPr>
+        <w:t xml:space="preserve"> </w:t>
+      </w:r>
+      <w:r>
+        <w:rPr>
+          <w:sz w:val="24"/>
+          <w:szCs w:val="24"/>
+        </w:rPr>
+        <w:t xml:space="preserve">criada pelos maçons, </w:t>
+      </w:r>
+      <w:r>
+        <w:rPr>
+          <w:sz w:val="24"/>
+          <w:szCs w:val="24"/>
+        </w:rPr>
+        <w:t xml:space="preserve">destinada a meninos de 12 a 21 anos de idade para se desenvolverem como líderes e bons </w:t>
+      </w:r>
+      <w:r>
+        <w:rPr>
+          <w:sz w:val="24"/>
+          <w:szCs w:val="24"/>
+        </w:rPr>
+        <w:t>cidadãos,</w:t>
+      </w:r>
+      <w:r>
+        <w:rPr>
+          <w:sz w:val="24"/>
+          <w:szCs w:val="24"/>
+        </w:rPr>
+        <w:t xml:space="preserve"> A Ordem surgiu no ano de 1919 com seu fundador Frank Shermann Land, vendo a falta de figuras paternas no âmbito familiar, por conta da guerra que acabou em 1918, decidiu reunir 9 jovens para fundar um clube</w:t>
+      </w:r>
+      <w:r>
+        <w:rPr>
+          <w:sz w:val="24"/>
+          <w:szCs w:val="24"/>
+        </w:rPr>
+        <w:t xml:space="preserve">. O nome Demolay faz homenagem ao ultimo Grão-Mestre dos Cavaleiros Templários, Jacques Demolay, os Templários acumularam riquezas, sendo invejados por nobres como o Rei Filipe </w:t>
+      </w:r>
+      <w:r>
+        <w:rPr>
+          <w:sz w:val="24"/>
+          <w:szCs w:val="24"/>
+        </w:rPr>
+        <w:t>I</w:t>
+      </w:r>
+      <w:r>
+        <w:rPr>
+          <w:sz w:val="24"/>
+          <w:szCs w:val="24"/>
+        </w:rPr>
+        <w:t>V (mais conhecido como Rei Filipe “o Belo”) que articulou com o Papa Clemente V o fim da Ordem do Templo de Salomão, o fim dos templários foi em uma sexta-feira 13</w:t>
+      </w:r>
+      <w:r>
+        <w:rPr>
+          <w:sz w:val="24"/>
+          <w:szCs w:val="24"/>
+        </w:rPr>
+        <w:t xml:space="preserve"> sete anos depois</w:t>
+      </w:r>
+      <w:r>
+        <w:rPr>
+          <w:sz w:val="24"/>
+          <w:szCs w:val="24"/>
+        </w:rPr>
+        <w:t>, quando Demolay foi pego em uma emboscada e foi queimado vivo</w:t>
+      </w:r>
+      <w:r>
+        <w:rPr>
+          <w:sz w:val="24"/>
+          <w:szCs w:val="24"/>
+        </w:rPr>
+        <w:t xml:space="preserve"> sete anos depois</w:t>
+      </w:r>
+      <w:r>
+        <w:rPr>
+          <w:sz w:val="24"/>
+          <w:szCs w:val="24"/>
+        </w:rPr>
+        <w:t>, por não revelar o segredo da ordem nem a localização de seus irmãos</w:t>
+      </w:r>
+      <w:r>
+        <w:rPr>
+          <w:sz w:val="24"/>
+          <w:szCs w:val="24"/>
+        </w:rPr>
+        <w:t xml:space="preserve">, </w:t>
+      </w:r>
+      <w:r>
+        <w:rPr>
+          <w:sz w:val="24"/>
+          <w:szCs w:val="24"/>
+        </w:rPr>
+        <w:t>Amarrado na estaca, com fogo a arder sob seus pés ele gritou: -“Todos vocês serão amaldiçoados até a 13ª geração! Dentro de um ano, estarão todos comigo, no fogo do inferno.”</w:t>
+      </w:r>
+      <w:r>
+        <w:rPr>
+          <w:sz w:val="24"/>
+          <w:szCs w:val="24"/>
+        </w:rPr>
+        <w:t>. onde em menos de um ano todos morreram.</w:t>
       </w:r>
     </w:p>
     <w:p>
@@ -114,150 +265,61 @@
           <w:sz w:val="24"/>
           <w:szCs w:val="24"/>
         </w:rPr>
-        <w:t>Contexto</w:t>
-      </w:r>
-    </w:p>
-    <w:p>
-      <w:pPr>
-        <w:jc w:val="both"/>
-        <w:rPr>
-          <w:sz w:val="24"/>
-          <w:szCs w:val="24"/>
-        </w:rPr>
-      </w:pPr>
-      <w:r>
-        <w:rPr>
-          <w:sz w:val="24"/>
-          <w:szCs w:val="24"/>
-        </w:rPr>
-        <w:t xml:space="preserve">O Projeto Individual o qual tem como objetivo validar e avaliar o conteúdo técnico, cujo tema seria de escolha livre do aluno, com a única especificação </w:t>
-      </w:r>
-      <w:r>
-        <w:rPr>
-          <w:sz w:val="24"/>
-          <w:szCs w:val="24"/>
-        </w:rPr>
-        <w:t>que o</w:t>
-      </w:r>
-      <w:r>
-        <w:rPr>
-          <w:sz w:val="24"/>
-          <w:szCs w:val="24"/>
-        </w:rPr>
-        <w:t xml:space="preserve"> aluno goste ou se identifique com o tema em si. Projeto desenvolvido tem como tema a Ordem Demolay, a Ordem é uma </w:t>
-      </w:r>
-      <w:r>
-        <w:rPr>
-          <w:sz w:val="24"/>
-          <w:szCs w:val="24"/>
-        </w:rPr>
-        <w:t>Fraternidade</w:t>
-      </w:r>
-      <w:r>
-        <w:rPr>
-          <w:sz w:val="24"/>
-          <w:szCs w:val="24"/>
-        </w:rPr>
-        <w:t xml:space="preserve"> </w:t>
-      </w:r>
-      <w:r>
-        <w:rPr>
-          <w:sz w:val="24"/>
-          <w:szCs w:val="24"/>
-        </w:rPr>
-        <w:t xml:space="preserve">criada pelos maçons, </w:t>
-      </w:r>
-      <w:r>
-        <w:rPr>
-          <w:sz w:val="24"/>
-          <w:szCs w:val="24"/>
-        </w:rPr>
-        <w:t xml:space="preserve">destinada a meninos de 12 a 21 anos de idade para se desenvolverem como líderes e bons </w:t>
-      </w:r>
-      <w:r>
-        <w:rPr>
-          <w:sz w:val="24"/>
-          <w:szCs w:val="24"/>
-        </w:rPr>
-        <w:t>cidadãos,</w:t>
-      </w:r>
-      <w:r>
-        <w:rPr>
-          <w:sz w:val="24"/>
-          <w:szCs w:val="24"/>
-        </w:rPr>
-        <w:t xml:space="preserve"> A Ordem surgiu no ano de 1919 com seu fundador Frank Shermann Land, vendo a falta de figuras paternas no âmbito familiar, por conta da guerra que acabou em 1918, decidiu reunir 9 jovens para fundar um clube</w:t>
-      </w:r>
-      <w:r>
-        <w:rPr>
-          <w:sz w:val="24"/>
-          <w:szCs w:val="24"/>
-        </w:rPr>
-        <w:t xml:space="preserve">. O nome Demolay faz homenagem ao ultimo Grão-Mestre dos Cavaleiros Templários, Jacques Demolay, os Templários acumularam riquezas, sendo invejados por nobres como o Rei Filipe </w:t>
-      </w:r>
-      <w:r>
-        <w:rPr>
-          <w:sz w:val="24"/>
-          <w:szCs w:val="24"/>
-        </w:rPr>
-        <w:t>I</w:t>
-      </w:r>
-      <w:r>
-        <w:rPr>
-          <w:sz w:val="24"/>
-          <w:szCs w:val="24"/>
-        </w:rPr>
-        <w:t>V (mais conhecido como Rei Filipe “o Belo”) que articulou com o Papa Clemente V o fim da Ordem do Templo de Salomão, o fim dos templários foi em uma sexta-feira 13</w:t>
-      </w:r>
-      <w:r>
-        <w:rPr>
-          <w:sz w:val="24"/>
-          <w:szCs w:val="24"/>
-        </w:rPr>
-        <w:t xml:space="preserve"> sete anos depois</w:t>
-      </w:r>
-      <w:r>
-        <w:rPr>
-          <w:sz w:val="24"/>
-          <w:szCs w:val="24"/>
-        </w:rPr>
-        <w:t>, quando Demolay foi pego em uma emboscada e foi queimado vivo</w:t>
-      </w:r>
-      <w:r>
-        <w:rPr>
-          <w:sz w:val="24"/>
-          <w:szCs w:val="24"/>
-        </w:rPr>
-        <w:t xml:space="preserve"> sete anos depois</w:t>
-      </w:r>
-      <w:r>
-        <w:rPr>
-          <w:sz w:val="24"/>
-          <w:szCs w:val="24"/>
-        </w:rPr>
-        <w:t>, por não revelar o segredo da ordem nem a localização de seus irmãos</w:t>
-      </w:r>
-      <w:r>
-        <w:rPr>
-          <w:sz w:val="24"/>
-          <w:szCs w:val="24"/>
-        </w:rPr>
-        <w:t xml:space="preserve">, </w:t>
-      </w:r>
-      <w:r>
-        <w:rPr>
-          <w:sz w:val="24"/>
-          <w:szCs w:val="24"/>
-        </w:rPr>
-        <w:t>Amarrado na estaca, com fogo a arder sob seus pés ele gritou: -“Todos vocês serão amaldiçoados até a 13ª geração! Dentro de um ano, estarão todos comigo, no fogo do inferno.”</w:t>
-      </w:r>
-      <w:r>
-        <w:rPr>
-          <w:sz w:val="24"/>
-          <w:szCs w:val="24"/>
-        </w:rPr>
-        <w:t>. onde em menos de um ano todos morreram.</w:t>
-      </w:r>
+        <w:t>Justificativa</w:t>
+      </w:r>
+    </w:p>
+    <w:p>
+      <w:pPr>
+        <w:jc w:val="both"/>
+        <w:rPr>
+          <w:sz w:val="24"/>
+          <w:szCs w:val="24"/>
+        </w:rPr>
+      </w:pPr>
+      <w:r>
+        <w:rPr>
+          <w:sz w:val="24"/>
+          <w:szCs w:val="24"/>
+        </w:rPr>
+        <w:t>O tema se relaciona</w:t>
+      </w:r>
+      <w:r>
+        <w:rPr>
+          <w:sz w:val="24"/>
+          <w:szCs w:val="24"/>
+        </w:rPr>
+        <w:t xml:space="preserve"> diretamente com a SPTECH por querer promover jovens com ideais éticos dentro da sociedade</w:t>
+      </w:r>
+      <w:r>
+        <w:rPr>
+          <w:sz w:val="24"/>
+          <w:szCs w:val="24"/>
+        </w:rPr>
+        <w:t xml:space="preserve">, referente aos Objetivos de Desenvolvimento Sustentável da ONU, ele se relaciona diretamente com: Redução das Desigualdades, Paz, Justiça e instituições Eficazes, Saúde e Bem-estar, Parcerias e Meios de implementação, Educação de Qualidade, </w:t>
+      </w:r>
+      <w:r>
+        <w:rPr>
+          <w:sz w:val="24"/>
+          <w:szCs w:val="24"/>
+        </w:rPr>
+        <w:t xml:space="preserve">Igualdade de Gênero. Faço parte da Ordem Demolay desde 2019, onde desde essa época, </w:t>
+      </w:r>
+      <w:r>
+        <w:rPr>
+          <w:sz w:val="24"/>
+          <w:szCs w:val="24"/>
+        </w:rPr>
+        <w:t>pude ver uma constante evolução em diversos pontos, já passei desde o cargo mais baixo, até o cargo mais alto dentro de um capítulo.</w:t>
+      </w:r>
+    </w:p>
+    <w:p>
+      <w:pPr>
+        <w:jc w:val="both"/>
+        <w:rPr>
+          <w:sz w:val="24"/>
+          <w:szCs w:val="24"/>
+        </w:rPr>
+      </w:pPr>
     </w:p>
     <w:p>
       <w:pPr>
@@ -278,76 +340,16 @@
           <w:szCs w:val="24"/>
         </w:rPr>
       </w:pPr>
-      <w:r>
+    </w:p>
+    <w:p>
+      <w:pPr>
+        <w:jc w:val="both"/>
         <w:rPr>
           <w:b/>
           <w:bCs/>
           <w:sz w:val="24"/>
           <w:szCs w:val="24"/>
         </w:rPr>
-        <w:t>Justificativa</w:t>
-      </w:r>
-    </w:p>
-    <w:p>
-      <w:pPr>
-        <w:jc w:val="both"/>
-        <w:rPr>
-          <w:sz w:val="24"/>
-          <w:szCs w:val="24"/>
-        </w:rPr>
-      </w:pPr>
-      <w:r>
-        <w:rPr>
-          <w:sz w:val="24"/>
-          <w:szCs w:val="24"/>
-        </w:rPr>
-        <w:t>O tema se relaciona</w:t>
-      </w:r>
-      <w:r>
-        <w:rPr>
-          <w:sz w:val="24"/>
-          <w:szCs w:val="24"/>
-        </w:rPr>
-        <w:t xml:space="preserve"> diretamente com a SPTECH por querer promover jovens com ideais éticos dentro da sociedade</w:t>
-      </w:r>
-      <w:r>
-        <w:rPr>
-          <w:sz w:val="24"/>
-          <w:szCs w:val="24"/>
-        </w:rPr>
-        <w:t xml:space="preserve">, referente aos Objetivos de Desenvolvimento Sustentável da ONU, ele se relaciona diretamente com: Redução das Desigualdades, Paz, Justiça e instituições Eficazes, Saúde e Bem-estar, Parcerias e Meios de implementação, Educação de Qualidade, </w:t>
-      </w:r>
-      <w:r>
-        <w:rPr>
-          <w:sz w:val="24"/>
-          <w:szCs w:val="24"/>
-        </w:rPr>
-        <w:t xml:space="preserve">Igualdade de Gênero. Faço parte da Ordem Demolay desde 2019, onde desde essa época, </w:t>
-      </w:r>
-      <w:r>
-        <w:rPr>
-          <w:sz w:val="24"/>
-          <w:szCs w:val="24"/>
-        </w:rPr>
-        <w:t>pude ver uma constante evolução em diversos pontos, já passei desde o cargo mais baixo, até o cargo mais alto dentro de um capítulo.</w:t>
-      </w:r>
-    </w:p>
-    <w:p>
-      <w:pPr>
-        <w:jc w:val="both"/>
-        <w:rPr>
-          <w:sz w:val="24"/>
-          <w:szCs w:val="24"/>
-        </w:rPr>
-      </w:pPr>
-    </w:p>
-    <w:p>
-      <w:pPr>
-        <w:jc w:val="both"/>
-        <w:rPr>
-          <w:sz w:val="24"/>
-          <w:szCs w:val="24"/>
-        </w:rPr>
       </w:pPr>
     </w:p>
     <w:p>
@@ -371,16 +373,46 @@
           <w:szCs w:val="24"/>
         </w:rPr>
       </w:pPr>
-    </w:p>
-    <w:p>
-      <w:pPr>
-        <w:jc w:val="both"/>
+      <w:r>
         <w:rPr>
           <w:b/>
           <w:bCs/>
           <w:sz w:val="24"/>
           <w:szCs w:val="24"/>
         </w:rPr>
+        <w:t>Escopo</w:t>
+      </w:r>
+    </w:p>
+    <w:p>
+      <w:pPr>
+        <w:jc w:val="both"/>
+        <w:rPr>
+          <w:sz w:val="24"/>
+          <w:szCs w:val="24"/>
+        </w:rPr>
+      </w:pPr>
+      <w:r>
+        <w:rPr>
+          <w:sz w:val="24"/>
+          <w:szCs w:val="24"/>
+        </w:rPr>
+        <w:t xml:space="preserve">Site será feito em Landing Page, com tela de Cadastro e Login, conectado com o Banco de dados, onde exibirá também </w:t>
+      </w:r>
+      <w:r>
+        <w:rPr>
+          <w:sz w:val="24"/>
+          <w:szCs w:val="24"/>
+        </w:rPr>
+        <w:t>as métricas do site.</w:t>
+      </w:r>
+    </w:p>
+    <w:p>
+      <w:pPr>
+        <w:jc w:val="both"/>
+        <w:rPr>
+          <w:sz w:val="24"/>
+          <w:szCs w:val="24"/>
+        </w:rPr>
       </w:pPr>
     </w:p>
     <w:p>
@@ -400,58 +432,6 @@
           <w:sz w:val="24"/>
           <w:szCs w:val="24"/>
         </w:rPr>
-        <w:t>Escopo</w:t>
-      </w:r>
-    </w:p>
-    <w:p>
-      <w:pPr>
-        <w:jc w:val="both"/>
-        <w:rPr>
-          <w:sz w:val="24"/>
-          <w:szCs w:val="24"/>
-        </w:rPr>
-      </w:pPr>
-      <w:r>
-        <w:rPr>
-          <w:sz w:val="24"/>
-          <w:szCs w:val="24"/>
-        </w:rPr>
-        <w:t xml:space="preserve">Site será feito em Landing Page, com tela de Cadastro e Login, conectado com o Banco de dados, onde exibirá também </w:t>
-      </w:r>
-      <w:r>
-        <w:rPr>
-          <w:sz w:val="24"/>
-          <w:szCs w:val="24"/>
-        </w:rPr>
-        <w:t>as métricas do site.</w:t>
-      </w:r>
-    </w:p>
-    <w:p>
-      <w:pPr>
-        <w:jc w:val="both"/>
-        <w:rPr>
-          <w:sz w:val="24"/>
-          <w:szCs w:val="24"/>
-        </w:rPr>
-      </w:pPr>
-    </w:p>
-    <w:p>
-      <w:pPr>
-        <w:jc w:val="both"/>
-        <w:rPr>
-          <w:b/>
-          <w:bCs/>
-          <w:sz w:val="24"/>
-          <w:szCs w:val="24"/>
-        </w:rPr>
-      </w:pPr>
-      <w:r>
-        <w:rPr>
-          <w:b/>
-          <w:bCs/>
-          <w:sz w:val="24"/>
-          <w:szCs w:val="24"/>
-        </w:rPr>
         <w:t>Referências Bibliográficas:</w:t>
       </w:r>
     </w:p>
@@ -487,6 +467,7 @@
         <w:t xml:space="preserve">, </w:t>
       </w:r>
       <w:proofErr w:type="spellStart"/>
+      <w:proofErr w:type="gramStart"/>
       <w:r>
         <w:rPr>
           <w:sz w:val="24"/>
@@ -502,6 +483,7 @@
         </w:rPr>
         <w:t>!;</w:t>
       </w:r>
+      <w:proofErr w:type="gramEnd"/>
     </w:p>
     <w:p>
       <w:pPr>
@@ -602,6 +584,7 @@
         </w:rPr>
         <w:t xml:space="preserve">- </w:t>
       </w:r>
+      <w:proofErr w:type="gramStart"/>
       <w:r>
         <w:rPr>
           <w:sz w:val="24"/>
@@ -609,6 +592,7 @@
         </w:rPr>
         <w:t>https://www.demolaybrasil.org.br/</w:t>
       </w:r>
+      <w:proofErr w:type="gramEnd"/>
     </w:p>
     <w:p>
       <w:pPr>
@@ -636,7 +620,7 @@
 </file>
 
 <file path=word/endnotes.xml><?xml version="1.0" encoding="utf-8"?>
-<w:endnotes xmlns:wpc="http://schemas.microsoft.com/office/word/2010/wordprocessingCanvas" xmlns:cx="http://schemas.microsoft.com/office/drawing/2014/chartex" xmlns:cx1="http://schemas.microsoft.com/office/drawing/2015/9/8/chartex" xmlns:cx2="http://schemas.microsoft.com/office/drawing/2015/10/21/chartex" xmlns:cx3="http://schemas.microsoft.com/office/drawing/2016/5/9/chartex" xmlns:cx4="http://schemas.microsoft.com/office/drawing/2016/5/10/chartex" xmlns:cx5="http://schemas.microsoft.com/office/drawing/2016/5/11/chartex" xmlns:cx6="http://schemas.microsoft.com/office/drawing/2016/5/12/chartex" xmlns:cx7="http://schemas.microsoft.com/office/drawing/2016/5/13/chartex" xmlns:cx8="http://schemas.microsoft.com/office/drawing/2016/5/14/chartex" xmlns:mc="http://schemas.openxmlformats.org/markup-compatibility/2006" xmlns:aink="http://schemas.microsoft.com/office/drawing/2016/ink" xmlns:am3d="http://schemas.microsoft.com/office/drawing/2017/model3d" xmlns:o="urn:schemas-microsoft-com:office:office" xmlns:r="http://schemas.openxmlformats.org/officeDocument/2006/relationships" xmlns:m="http://schemas.openxmlformats.org/officeDocument/2006/math" xmlns:v="urn:schemas-microsoft-com:vml" xmlns:wp14="http://schemas.microsoft.com/office/word/2010/wordprocessingDrawing" xmlns:wp="http://schemas.openxmlformats.org/drawingml/2006/wordprocessingDrawing" xmlns:w10="urn:schemas-microsoft-com:office:word" xmlns:w="http://schemas.openxmlformats.org/wordprocessingml/2006/main" xmlns:w14="http://schemas.microsoft.com/office/word/2010/wordml" xmlns:w15="http://schemas.microsoft.com/office/word/2012/wordml" xmlns:w16cex="http://schemas.microsoft.com/office/word/2018/wordml/cex" xmlns:w16cid="http://schemas.microsoft.com/office/word/2016/wordml/cid" xmlns:w16="http://schemas.microsoft.com/office/word/2018/wordml" xmlns:w16sdtdh="http://schemas.microsoft.com/office/word/2020/wordml/sdtdatahash" xmlns:w16se="http://schemas.microsoft.com/office/word/2015/wordml/symex" xmlns:wpg="http://schemas.microsoft.com/office/word/2010/wordprocessingGroup" xmlns:wpi="http://schemas.microsoft.com/office/word/2010/wordprocessingInk" xmlns:wne="http://schemas.microsoft.com/office/word/2006/wordml" xmlns:wps="http://schemas.microsoft.com/office/word/2010/wordprocessingShape" mc:Ignorable="w14 w15 w16se w16cid w16 w16cex w16sdtdh wp14">
+<w:endnotes xmlns:wpc="http://schemas.microsoft.com/office/word/2010/wordprocessingCanvas" xmlns:cx="http://schemas.microsoft.com/office/drawing/2014/chartex" xmlns:cx1="http://schemas.microsoft.com/office/drawing/2015/9/8/chartex" xmlns:cx2="http://schemas.microsoft.com/office/drawing/2015/10/21/chartex" xmlns:cx3="http://schemas.microsoft.com/office/drawing/2016/5/9/chartex" xmlns:cx4="http://schemas.microsoft.com/office/drawing/2016/5/10/chartex" xmlns:cx5="http://schemas.microsoft.com/office/drawing/2016/5/11/chartex" xmlns:cx6="http://schemas.microsoft.com/office/drawing/2016/5/12/chartex" xmlns:cx7="http://schemas.microsoft.com/office/drawing/2016/5/13/chartex" xmlns:cx8="http://schemas.microsoft.com/office/drawing/2016/5/14/chartex" xmlns:mc="http://schemas.openxmlformats.org/markup-compatibility/2006" xmlns:aink="http://schemas.microsoft.com/office/drawing/2016/ink" xmlns:am3d="http://schemas.microsoft.com/office/drawing/2017/model3d" xmlns:o="urn:schemas-microsoft-com:office:office" xmlns:oel="http://schemas.microsoft.com/office/2019/extlst" xmlns:r="http://schemas.openxmlformats.org/officeDocument/2006/relationships" xmlns:m="http://schemas.openxmlformats.org/officeDocument/2006/math" xmlns:v="urn:schemas-microsoft-com:vml" xmlns:wp14="http://schemas.microsoft.com/office/word/2010/wordprocessingDrawing" xmlns:wp="http://schemas.openxmlformats.org/drawingml/2006/wordprocessingDrawing" xmlns:w10="urn:schemas-microsoft-com:office:word" xmlns:w="http://schemas.openxmlformats.org/wordprocessingml/2006/main" xmlns:w14="http://schemas.microsoft.com/office/word/2010/wordml" xmlns:w15="http://schemas.microsoft.com/office/word/2012/wordml" xmlns:w16cex="http://schemas.microsoft.com/office/word/2018/wordml/cex" xmlns:w16cid="http://schemas.microsoft.com/office/word/2016/wordml/cid" xmlns:w16="http://schemas.microsoft.com/office/word/2018/wordml" xmlns:w16sdtdh="http://schemas.microsoft.com/office/word/2020/wordml/sdtdatahash" xmlns:w16se="http://schemas.microsoft.com/office/word/2015/wordml/symex" xmlns:wpg="http://schemas.microsoft.com/office/word/2010/wordprocessingGroup" xmlns:wpi="http://schemas.microsoft.com/office/word/2010/wordprocessingInk" xmlns:wne="http://schemas.microsoft.com/office/word/2006/wordml" xmlns:wps="http://schemas.microsoft.com/office/word/2010/wordprocessingShape" mc:Ignorable="w14 w15 w16se w16cid w16 w16cex w16sdtdh wp14">
   <w:endnote w:type="separator" w:id="-1">
     <w:p>
       <w:pPr>
@@ -661,7 +645,7 @@
 </file>
 
 <file path=word/footer1.xml><?xml version="1.0" encoding="utf-8"?>
-<w:ftr xmlns:wpc="http://schemas.microsoft.com/office/word/2010/wordprocessingCanvas" xmlns:cx="http://schemas.microsoft.com/office/drawing/2014/chartex" xmlns:cx1="http://schemas.microsoft.com/office/drawing/2015/9/8/chartex" xmlns:cx2="http://schemas.microsoft.com/office/drawing/2015/10/21/chartex" xmlns:cx3="http://schemas.microsoft.com/office/drawing/2016/5/9/chartex" xmlns:cx4="http://schemas.microsoft.com/office/drawing/2016/5/10/chartex" xmlns:cx5="http://schemas.microsoft.com/office/drawing/2016/5/11/chartex" xmlns:cx6="http://schemas.microsoft.com/office/drawing/2016/5/12/chartex" xmlns:cx7="http://schemas.microsoft.com/office/drawing/2016/5/13/chartex" xmlns:cx8="http://schemas.microsoft.com/office/drawing/2016/5/14/chartex" xmlns:mc="http://schemas.openxmlformats.org/markup-compatibility/2006" xmlns:aink="http://schemas.microsoft.com/office/drawing/2016/ink" xmlns:am3d="http://schemas.microsoft.com/office/drawing/2017/model3d" xmlns:o="urn:schemas-microsoft-com:office:office" xmlns:r="http://schemas.openxmlformats.org/officeDocument/2006/relationships" xmlns:m="http://schemas.openxmlformats.org/officeDocument/2006/math" xmlns:v="urn:schemas-microsoft-com:vml" xmlns:wp14="http://schemas.microsoft.com/office/word/2010/wordprocessingDrawing" xmlns:wp="http://schemas.openxmlformats.org/drawingml/2006/wordprocessingDrawing" xmlns:w10="urn:schemas-microsoft-com:office:word" xmlns:w="http://schemas.openxmlformats.org/wordprocessingml/2006/main" xmlns:w14="http://schemas.microsoft.com/office/word/2010/wordml" xmlns:w15="http://schemas.microsoft.com/office/word/2012/wordml" xmlns:w16cex="http://schemas.microsoft.com/office/word/2018/wordml/cex" xmlns:w16cid="http://schemas.microsoft.com/office/word/2016/wordml/cid" xmlns:w16="http://schemas.microsoft.com/office/word/2018/wordml" xmlns:w16sdtdh="http://schemas.microsoft.com/office/word/2020/wordml/sdtdatahash" xmlns:w16se="http://schemas.microsoft.com/office/word/2015/wordml/symex" xmlns:wpg="http://schemas.microsoft.com/office/word/2010/wordprocessingGroup" xmlns:wpi="http://schemas.microsoft.com/office/word/2010/wordprocessingInk" xmlns:wne="http://schemas.microsoft.com/office/word/2006/wordml" xmlns:wps="http://schemas.microsoft.com/office/word/2010/wordprocessingShape" mc:Ignorable="w14 w15 w16se w16cid w16 w16cex w16sdtdh wp14">
+<w:ftr xmlns:wpc="http://schemas.microsoft.com/office/word/2010/wordprocessingCanvas" xmlns:cx="http://schemas.microsoft.com/office/drawing/2014/chartex" xmlns:cx1="http://schemas.microsoft.com/office/drawing/2015/9/8/chartex" xmlns:cx2="http://schemas.microsoft.com/office/drawing/2015/10/21/chartex" xmlns:cx3="http://schemas.microsoft.com/office/drawing/2016/5/9/chartex" xmlns:cx4="http://schemas.microsoft.com/office/drawing/2016/5/10/chartex" xmlns:cx5="http://schemas.microsoft.com/office/drawing/2016/5/11/chartex" xmlns:cx6="http://schemas.microsoft.com/office/drawing/2016/5/12/chartex" xmlns:cx7="http://schemas.microsoft.com/office/drawing/2016/5/13/chartex" xmlns:cx8="http://schemas.microsoft.com/office/drawing/2016/5/14/chartex" xmlns:mc="http://schemas.openxmlformats.org/markup-compatibility/2006" xmlns:aink="http://schemas.microsoft.com/office/drawing/2016/ink" xmlns:am3d="http://schemas.microsoft.com/office/drawing/2017/model3d" xmlns:o="urn:schemas-microsoft-com:office:office" xmlns:oel="http://schemas.microsoft.com/office/2019/extlst" xmlns:r="http://schemas.openxmlformats.org/officeDocument/2006/relationships" xmlns:m="http://schemas.openxmlformats.org/officeDocument/2006/math" xmlns:v="urn:schemas-microsoft-com:vml" xmlns:wp14="http://schemas.microsoft.com/office/word/2010/wordprocessingDrawing" xmlns:wp="http://schemas.openxmlformats.org/drawingml/2006/wordprocessingDrawing" xmlns:w10="urn:schemas-microsoft-com:office:word" xmlns:w="http://schemas.openxmlformats.org/wordprocessingml/2006/main" xmlns:w14="http://schemas.microsoft.com/office/word/2010/wordml" xmlns:w15="http://schemas.microsoft.com/office/word/2012/wordml" xmlns:w16cex="http://schemas.microsoft.com/office/word/2018/wordml/cex" xmlns:w16cid="http://schemas.microsoft.com/office/word/2016/wordml/cid" xmlns:w16="http://schemas.microsoft.com/office/word/2018/wordml" xmlns:w16sdtdh="http://schemas.microsoft.com/office/word/2020/wordml/sdtdatahash" xmlns:w16se="http://schemas.microsoft.com/office/word/2015/wordml/symex" xmlns:wpg="http://schemas.microsoft.com/office/word/2010/wordprocessingGroup" xmlns:wpi="http://schemas.microsoft.com/office/word/2010/wordprocessingInk" xmlns:wne="http://schemas.microsoft.com/office/word/2006/wordml" xmlns:wps="http://schemas.microsoft.com/office/word/2010/wordprocessingShape" mc:Ignorable="w14 w15 w16se w16cid w16 w16cex w16sdtdh wp14">
   <w:p>
     <w:pPr>
       <w:pBdr>
@@ -685,7 +669,7 @@
 </file>
 
 <file path=word/footer2.xml><?xml version="1.0" encoding="utf-8"?>
-<w:ftr xmlns:wpc="http://schemas.microsoft.com/office/word/2010/wordprocessingCanvas" xmlns:cx="http://schemas.microsoft.com/office/drawing/2014/chartex" xmlns:cx1="http://schemas.microsoft.com/office/drawing/2015/9/8/chartex" xmlns:cx2="http://schemas.microsoft.com/office/drawing/2015/10/21/chartex" xmlns:cx3="http://schemas.microsoft.com/office/drawing/2016/5/9/chartex" xmlns:cx4="http://schemas.microsoft.com/office/drawing/2016/5/10/chartex" xmlns:cx5="http://schemas.microsoft.com/office/drawing/2016/5/11/chartex" xmlns:cx6="http://schemas.microsoft.com/office/drawing/2016/5/12/chartex" xmlns:cx7="http://schemas.microsoft.com/office/drawing/2016/5/13/chartex" xmlns:cx8="http://schemas.microsoft.com/office/drawing/2016/5/14/chartex" xmlns:mc="http://schemas.openxmlformats.org/markup-compatibility/2006" xmlns:aink="http://schemas.microsoft.com/office/drawing/2016/ink" xmlns:am3d="http://schemas.microsoft.com/office/drawing/2017/model3d" xmlns:o="urn:schemas-microsoft-com:office:office" xmlns:r="http://schemas.openxmlformats.org/officeDocument/2006/relationships" xmlns:m="http://schemas.openxmlformats.org/officeDocument/2006/math" xmlns:v="urn:schemas-microsoft-com:vml" xmlns:wp14="http://schemas.microsoft.com/office/word/2010/wordprocessingDrawing" xmlns:wp="http://schemas.openxmlformats.org/drawingml/2006/wordprocessingDrawing" xmlns:w10="urn:schemas-microsoft-com:office:word" xmlns:w="http://schemas.openxmlformats.org/wordprocessingml/2006/main" xmlns:w14="http://schemas.microsoft.com/office/word/2010/wordml" xmlns:w15="http://schemas.microsoft.com/office/word/2012/wordml" xmlns:w16cex="http://schemas.microsoft.com/office/word/2018/wordml/cex" xmlns:w16cid="http://schemas.microsoft.com/office/word/2016/wordml/cid" xmlns:w16="http://schemas.microsoft.com/office/word/2018/wordml" xmlns:w16sdtdh="http://schemas.microsoft.com/office/word/2020/wordml/sdtdatahash" xmlns:w16se="http://schemas.microsoft.com/office/word/2015/wordml/symex" xmlns:wpg="http://schemas.microsoft.com/office/word/2010/wordprocessingGroup" xmlns:wpi="http://schemas.microsoft.com/office/word/2010/wordprocessingInk" xmlns:wne="http://schemas.microsoft.com/office/word/2006/wordml" xmlns:wps="http://schemas.microsoft.com/office/word/2010/wordprocessingShape" mc:Ignorable="w14 w15 w16se w16cid w16 w16cex w16sdtdh wp14">
+<w:ftr xmlns:wpc="http://schemas.microsoft.com/office/word/2010/wordprocessingCanvas" xmlns:cx="http://schemas.microsoft.com/office/drawing/2014/chartex" xmlns:cx1="http://schemas.microsoft.com/office/drawing/2015/9/8/chartex" xmlns:cx2="http://schemas.microsoft.com/office/drawing/2015/10/21/chartex" xmlns:cx3="http://schemas.microsoft.com/office/drawing/2016/5/9/chartex" xmlns:cx4="http://schemas.microsoft.com/office/drawing/2016/5/10/chartex" xmlns:cx5="http://schemas.microsoft.com/office/drawing/2016/5/11/chartex" xmlns:cx6="http://schemas.microsoft.com/office/drawing/2016/5/12/chartex" xmlns:cx7="http://schemas.microsoft.com/office/drawing/2016/5/13/chartex" xmlns:cx8="http://schemas.microsoft.com/office/drawing/2016/5/14/chartex" xmlns:mc="http://schemas.openxmlformats.org/markup-compatibility/2006" xmlns:aink="http://schemas.microsoft.com/office/drawing/2016/ink" xmlns:am3d="http://schemas.microsoft.com/office/drawing/2017/model3d" xmlns:o="urn:schemas-microsoft-com:office:office" xmlns:oel="http://schemas.microsoft.com/office/2019/extlst" xmlns:r="http://schemas.openxmlformats.org/officeDocument/2006/relationships" xmlns:m="http://schemas.openxmlformats.org/officeDocument/2006/math" xmlns:v="urn:schemas-microsoft-com:vml" xmlns:wp14="http://schemas.microsoft.com/office/word/2010/wordprocessingDrawing" xmlns:wp="http://schemas.openxmlformats.org/drawingml/2006/wordprocessingDrawing" xmlns:w10="urn:schemas-microsoft-com:office:word" xmlns:w="http://schemas.openxmlformats.org/wordprocessingml/2006/main" xmlns:w14="http://schemas.microsoft.com/office/word/2010/wordml" xmlns:w15="http://schemas.microsoft.com/office/word/2012/wordml" xmlns:w16cex="http://schemas.microsoft.com/office/word/2018/wordml/cex" xmlns:w16cid="http://schemas.microsoft.com/office/word/2016/wordml/cid" xmlns:w16="http://schemas.microsoft.com/office/word/2018/wordml" xmlns:w16sdtdh="http://schemas.microsoft.com/office/word/2020/wordml/sdtdatahash" xmlns:w16se="http://schemas.microsoft.com/office/word/2015/wordml/symex" xmlns:wpg="http://schemas.microsoft.com/office/word/2010/wordprocessingGroup" xmlns:wpi="http://schemas.microsoft.com/office/word/2010/wordprocessingInk" xmlns:wne="http://schemas.microsoft.com/office/word/2006/wordml" xmlns:wps="http://schemas.microsoft.com/office/word/2010/wordprocessingShape" mc:Ignorable="w14 w15 w16se w16cid w16 w16cex w16sdtdh wp14">
   <w:p>
     <w:pPr>
       <w:pBdr>
@@ -709,7 +693,7 @@
 </file>
 
 <file path=word/footer3.xml><?xml version="1.0" encoding="utf-8"?>
-<w:ftr xmlns:wpc="http://schemas.microsoft.com/office/word/2010/wordprocessingCanvas" xmlns:cx="http://schemas.microsoft.com/office/drawing/2014/chartex" xmlns:cx1="http://schemas.microsoft.com/office/drawing/2015/9/8/chartex" xmlns:cx2="http://schemas.microsoft.com/office/drawing/2015/10/21/chartex" xmlns:cx3="http://schemas.microsoft.com/office/drawing/2016/5/9/chartex" xmlns:cx4="http://schemas.microsoft.com/office/drawing/2016/5/10/chartex" xmlns:cx5="http://schemas.microsoft.com/office/drawing/2016/5/11/chartex" xmlns:cx6="http://schemas.microsoft.com/office/drawing/2016/5/12/chartex" xmlns:cx7="http://schemas.microsoft.com/office/drawing/2016/5/13/chartex" xmlns:cx8="http://schemas.microsoft.com/office/drawing/2016/5/14/chartex" xmlns:mc="http://schemas.openxmlformats.org/markup-compatibility/2006" xmlns:aink="http://schemas.microsoft.com/office/drawing/2016/ink" xmlns:am3d="http://schemas.microsoft.com/office/drawing/2017/model3d" xmlns:o="urn:schemas-microsoft-com:office:office" xmlns:r="http://schemas.openxmlformats.org/officeDocument/2006/relationships" xmlns:m="http://schemas.openxmlformats.org/officeDocument/2006/math" xmlns:v="urn:schemas-microsoft-com:vml" xmlns:wp14="http://schemas.microsoft.com/office/word/2010/wordprocessingDrawing" xmlns:wp="http://schemas.openxmlformats.org/drawingml/2006/wordprocessingDrawing" xmlns:w10="urn:schemas-microsoft-com:office:word" xmlns:w="http://schemas.openxmlformats.org/wordprocessingml/2006/main" xmlns:w14="http://schemas.microsoft.com/office/word/2010/wordml" xmlns:w15="http://schemas.microsoft.com/office/word/2012/wordml" xmlns:w16cex="http://schemas.microsoft.com/office/word/2018/wordml/cex" xmlns:w16cid="http://schemas.microsoft.com/office/word/2016/wordml/cid" xmlns:w16="http://schemas.microsoft.com/office/word/2018/wordml" xmlns:w16sdtdh="http://schemas.microsoft.com/office/word/2020/wordml/sdtdatahash" xmlns:w16se="http://schemas.microsoft.com/office/word/2015/wordml/symex" xmlns:wpg="http://schemas.microsoft.com/office/word/2010/wordprocessingGroup" xmlns:wpi="http://schemas.microsoft.com/office/word/2010/wordprocessingInk" xmlns:wne="http://schemas.microsoft.com/office/word/2006/wordml" xmlns:wps="http://schemas.microsoft.com/office/word/2010/wordprocessingShape" mc:Ignorable="w14 w15 w16se w16cid w16 w16cex w16sdtdh wp14">
+<w:ftr xmlns:wpc="http://schemas.microsoft.com/office/word/2010/wordprocessingCanvas" xmlns:cx="http://schemas.microsoft.com/office/drawing/2014/chartex" xmlns:cx1="http://schemas.microsoft.com/office/drawing/2015/9/8/chartex" xmlns:cx2="http://schemas.microsoft.com/office/drawing/2015/10/21/chartex" xmlns:cx3="http://schemas.microsoft.com/office/drawing/2016/5/9/chartex" xmlns:cx4="http://schemas.microsoft.com/office/drawing/2016/5/10/chartex" xmlns:cx5="http://schemas.microsoft.com/office/drawing/2016/5/11/chartex" xmlns:cx6="http://schemas.microsoft.com/office/drawing/2016/5/12/chartex" xmlns:cx7="http://schemas.microsoft.com/office/drawing/2016/5/13/chartex" xmlns:cx8="http://schemas.microsoft.com/office/drawing/2016/5/14/chartex" xmlns:mc="http://schemas.openxmlformats.org/markup-compatibility/2006" xmlns:aink="http://schemas.microsoft.com/office/drawing/2016/ink" xmlns:am3d="http://schemas.microsoft.com/office/drawing/2017/model3d" xmlns:o="urn:schemas-microsoft-com:office:office" xmlns:oel="http://schemas.microsoft.com/office/2019/extlst" xmlns:r="http://schemas.openxmlformats.org/officeDocument/2006/relationships" xmlns:m="http://schemas.openxmlformats.org/officeDocument/2006/math" xmlns:v="urn:schemas-microsoft-com:vml" xmlns:wp14="http://schemas.microsoft.com/office/word/2010/wordprocessingDrawing" xmlns:wp="http://schemas.openxmlformats.org/drawingml/2006/wordprocessingDrawing" xmlns:w10="urn:schemas-microsoft-com:office:word" xmlns:w="http://schemas.openxmlformats.org/wordprocessingml/2006/main" xmlns:w14="http://schemas.microsoft.com/office/word/2010/wordml" xmlns:w15="http://schemas.microsoft.com/office/word/2012/wordml" xmlns:w16cex="http://schemas.microsoft.com/office/word/2018/wordml/cex" xmlns:w16cid="http://schemas.microsoft.com/office/word/2016/wordml/cid" xmlns:w16="http://schemas.microsoft.com/office/word/2018/wordml" xmlns:w16sdtdh="http://schemas.microsoft.com/office/word/2020/wordml/sdtdatahash" xmlns:w16se="http://schemas.microsoft.com/office/word/2015/wordml/symex" xmlns:wpg="http://schemas.microsoft.com/office/word/2010/wordprocessingGroup" xmlns:wpi="http://schemas.microsoft.com/office/word/2010/wordprocessingInk" xmlns:wne="http://schemas.microsoft.com/office/word/2006/wordml" xmlns:wps="http://schemas.microsoft.com/office/word/2010/wordprocessingShape" mc:Ignorable="w14 w15 w16se w16cid w16 w16cex w16sdtdh wp14">
   <w:p>
     <w:pPr>
       <w:pBdr>
@@ -733,7 +717,7 @@
 </file>
 
 <file path=word/footnotes.xml><?xml version="1.0" encoding="utf-8"?>
-<w:footnotes xmlns:wpc="http://schemas.microsoft.com/office/word/2010/wordprocessingCanvas" xmlns:cx="http://schemas.microsoft.com/office/drawing/2014/chartex" xmlns:cx1="http://schemas.microsoft.com/office/drawing/2015/9/8/chartex" xmlns:cx2="http://schemas.microsoft.com/office/drawing/2015/10/21/chartex" xmlns:cx3="http://schemas.microsoft.com/office/drawing/2016/5/9/chartex" xmlns:cx4="http://schemas.microsoft.com/office/drawing/2016/5/10/chartex" xmlns:cx5="http://schemas.microsoft.com/office/drawing/2016/5/11/chartex" xmlns:cx6="http://schemas.microsoft.com/office/drawing/2016/5/12/chartex" xmlns:cx7="http://schemas.microsoft.com/office/drawing/2016/5/13/chartex" xmlns:cx8="http://schemas.microsoft.com/office/drawing/2016/5/14/chartex" xmlns:mc="http://schemas.openxmlformats.org/markup-compatibility/2006" xmlns:aink="http://schemas.microsoft.com/office/drawing/2016/ink" xmlns:am3d="http://schemas.microsoft.com/office/drawing/2017/model3d" xmlns:o="urn:schemas-microsoft-com:office:office" xmlns:r="http://schemas.openxmlformats.org/officeDocument/2006/relationships" xmlns:m="http://schemas.openxmlformats.org/officeDocument/2006/math" xmlns:v="urn:schemas-microsoft-com:vml" xmlns:wp14="http://schemas.microsoft.com/office/word/2010/wordprocessingDrawing" xmlns:wp="http://schemas.openxmlformats.org/drawingml/2006/wordprocessingDrawing" xmlns:w10="urn:schemas-microsoft-com:office:word" xmlns:w="http://schemas.openxmlformats.org/wordprocessingml/2006/main" xmlns:w14="http://schemas.microsoft.com/office/word/2010/wordml" xmlns:w15="http://schemas.microsoft.com/office/word/2012/wordml" xmlns:w16cex="http://schemas.microsoft.com/office/word/2018/wordml/cex" xmlns:w16cid="http://schemas.microsoft.com/office/word/2016/wordml/cid" xmlns:w16="http://schemas.microsoft.com/office/word/2018/wordml" xmlns:w16sdtdh="http://schemas.microsoft.com/office/word/2020/wordml/sdtdatahash" xmlns:w16se="http://schemas.microsoft.com/office/word/2015/wordml/symex" xmlns:wpg="http://schemas.microsoft.com/office/word/2010/wordprocessingGroup" xmlns:wpi="http://schemas.microsoft.com/office/word/2010/wordprocessingInk" xmlns:wne="http://schemas.microsoft.com/office/word/2006/wordml" xmlns:wps="http://schemas.microsoft.com/office/word/2010/wordprocessingShape" mc:Ignorable="w14 w15 w16se w16cid w16 w16cex w16sdtdh wp14">
+<w:footnotes xmlns:wpc="http://schemas.microsoft.com/office/word/2010/wordprocessingCanvas" xmlns:cx="http://schemas.microsoft.com/office/drawing/2014/chartex" xmlns:cx1="http://schemas.microsoft.com/office/drawing/2015/9/8/chartex" xmlns:cx2="http://schemas.microsoft.com/office/drawing/2015/10/21/chartex" xmlns:cx3="http://schemas.microsoft.com/office/drawing/2016/5/9/chartex" xmlns:cx4="http://schemas.microsoft.com/office/drawing/2016/5/10/chartex" xmlns:cx5="http://schemas.microsoft.com/office/drawing/2016/5/11/chartex" xmlns:cx6="http://schemas.microsoft.com/office/drawing/2016/5/12/chartex" xmlns:cx7="http://schemas.microsoft.com/office/drawing/2016/5/13/chartex" xmlns:cx8="http://schemas.microsoft.com/office/drawing/2016/5/14/chartex" xmlns:mc="http://schemas.openxmlformats.org/markup-compatibility/2006" xmlns:aink="http://schemas.microsoft.com/office/drawing/2016/ink" xmlns:am3d="http://schemas.microsoft.com/office/drawing/2017/model3d" xmlns:o="urn:schemas-microsoft-com:office:office" xmlns:oel="http://schemas.microsoft.com/office/2019/extlst" xmlns:r="http://schemas.openxmlformats.org/officeDocument/2006/relationships" xmlns:m="http://schemas.openxmlformats.org/officeDocument/2006/math" xmlns:v="urn:schemas-microsoft-com:vml" xmlns:wp14="http://schemas.microsoft.com/office/word/2010/wordprocessingDrawing" xmlns:wp="http://schemas.openxmlformats.org/drawingml/2006/wordprocessingDrawing" xmlns:w10="urn:schemas-microsoft-com:office:word" xmlns:w="http://schemas.openxmlformats.org/wordprocessingml/2006/main" xmlns:w14="http://schemas.microsoft.com/office/word/2010/wordml" xmlns:w15="http://schemas.microsoft.com/office/word/2012/wordml" xmlns:w16cex="http://schemas.microsoft.com/office/word/2018/wordml/cex" xmlns:w16cid="http://schemas.microsoft.com/office/word/2016/wordml/cid" xmlns:w16="http://schemas.microsoft.com/office/word/2018/wordml" xmlns:w16sdtdh="http://schemas.microsoft.com/office/word/2020/wordml/sdtdatahash" xmlns:w16se="http://schemas.microsoft.com/office/word/2015/wordml/symex" xmlns:wpg="http://schemas.microsoft.com/office/word/2010/wordprocessingGroup" xmlns:wpi="http://schemas.microsoft.com/office/word/2010/wordprocessingInk" xmlns:wne="http://schemas.microsoft.com/office/word/2006/wordml" xmlns:wps="http://schemas.microsoft.com/office/word/2010/wordprocessingShape" mc:Ignorable="w14 w15 w16se w16cid w16 w16cex w16sdtdh wp14">
   <w:footnote w:type="separator" w:id="-1">
     <w:p>
       <w:pPr>
@@ -758,7 +742,7 @@
 </file>
 
 <file path=word/header1.xml><?xml version="1.0" encoding="utf-8"?>
-<w:hdr xmlns:wpc="http://schemas.microsoft.com/office/word/2010/wordprocessingCanvas" xmlns:cx="http://schemas.microsoft.com/office/drawing/2014/chartex" xmlns:cx1="http://schemas.microsoft.com/office/drawing/2015/9/8/chartex" xmlns:cx2="http://schemas.microsoft.com/office/drawing/2015/10/21/chartex" xmlns:cx3="http://schemas.microsoft.com/office/drawing/2016/5/9/chartex" xmlns:cx4="http://schemas.microsoft.com/office/drawing/2016/5/10/chartex" xmlns:cx5="http://schemas.microsoft.com/office/drawing/2016/5/11/chartex" xmlns:cx6="http://schemas.microsoft.com/office/drawing/2016/5/12/chartex" xmlns:cx7="http://schemas.microsoft.com/office/drawing/2016/5/13/chartex" xmlns:cx8="http://schemas.microsoft.com/office/drawing/2016/5/14/chartex" xmlns:mc="http://schemas.openxmlformats.org/markup-compatibility/2006" xmlns:aink="http://schemas.microsoft.com/office/drawing/2016/ink" xmlns:am3d="http://schemas.microsoft.com/office/drawing/2017/model3d" xmlns:o="urn:schemas-microsoft-com:office:office" xmlns:r="http://schemas.openxmlformats.org/officeDocument/2006/relationships" xmlns:m="http://schemas.openxmlformats.org/officeDocument/2006/math" xmlns:v="urn:schemas-microsoft-com:vml" xmlns:wp14="http://schemas.microsoft.com/office/word/2010/wordprocessingDrawing" xmlns:wp="http://schemas.openxmlformats.org/drawingml/2006/wordprocessingDrawing" xmlns:w10="urn:schemas-microsoft-com:office:word" xmlns:w="http://schemas.openxmlformats.org/wordprocessingml/2006/main" xmlns:w14="http://schemas.microsoft.com/office/word/2010/wordml" xmlns:w15="http://schemas.microsoft.com/office/word/2012/wordml" xmlns:w16cex="http://schemas.microsoft.com/office/word/2018/wordml/cex" xmlns:w16cid="http://schemas.microsoft.com/office/word/2016/wordml/cid" xmlns:w16="http://schemas.microsoft.com/office/word/2018/wordml" xmlns:w16sdtdh="http://schemas.microsoft.com/office/word/2020/wordml/sdtdatahash" xmlns:w16se="http://schemas.microsoft.com/office/word/2015/wordml/symex" xmlns:wpg="http://schemas.microsoft.com/office/word/2010/wordprocessingGroup" xmlns:wpi="http://schemas.microsoft.com/office/word/2010/wordprocessingInk" xmlns:wne="http://schemas.microsoft.com/office/word/2006/wordml" xmlns:wps="http://schemas.microsoft.com/office/word/2010/wordprocessingShape" mc:Ignorable="w14 w15 w16se w16cid w16 w16cex w16sdtdh wp14">
+<w:hdr xmlns:wpc="http://schemas.microsoft.com/office/word/2010/wordprocessingCanvas" xmlns:cx="http://schemas.microsoft.com/office/drawing/2014/chartex" xmlns:cx1="http://schemas.microsoft.com/office/drawing/2015/9/8/chartex" xmlns:cx2="http://schemas.microsoft.com/office/drawing/2015/10/21/chartex" xmlns:cx3="http://schemas.microsoft.com/office/drawing/2016/5/9/chartex" xmlns:cx4="http://schemas.microsoft.com/office/drawing/2016/5/10/chartex" xmlns:cx5="http://schemas.microsoft.com/office/drawing/2016/5/11/chartex" xmlns:cx6="http://schemas.microsoft.com/office/drawing/2016/5/12/chartex" xmlns:cx7="http://schemas.microsoft.com/office/drawing/2016/5/13/chartex" xmlns:cx8="http://schemas.microsoft.com/office/drawing/2016/5/14/chartex" xmlns:mc="http://schemas.openxmlformats.org/markup-compatibility/2006" xmlns:aink="http://schemas.microsoft.com/office/drawing/2016/ink" xmlns:am3d="http://schemas.microsoft.com/office/drawing/2017/model3d" xmlns:o="urn:schemas-microsoft-com:office:office" xmlns:oel="http://schemas.microsoft.com/office/2019/extlst" xmlns:r="http://schemas.openxmlformats.org/officeDocument/2006/relationships" xmlns:m="http://schemas.openxmlformats.org/officeDocument/2006/math" xmlns:v="urn:schemas-microsoft-com:vml" xmlns:wp14="http://schemas.microsoft.com/office/word/2010/wordprocessingDrawing" xmlns:wp="http://schemas.openxmlformats.org/drawingml/2006/wordprocessingDrawing" xmlns:w10="urn:schemas-microsoft-com:office:word" xmlns:w="http://schemas.openxmlformats.org/wordprocessingml/2006/main" xmlns:w14="http://schemas.microsoft.com/office/word/2010/wordml" xmlns:w15="http://schemas.microsoft.com/office/word/2012/wordml" xmlns:w16cex="http://schemas.microsoft.com/office/word/2018/wordml/cex" xmlns:w16cid="http://schemas.microsoft.com/office/word/2016/wordml/cid" xmlns:w16="http://schemas.microsoft.com/office/word/2018/wordml" xmlns:w16sdtdh="http://schemas.microsoft.com/office/word/2020/wordml/sdtdatahash" xmlns:w16se="http://schemas.microsoft.com/office/word/2015/wordml/symex" xmlns:wpg="http://schemas.microsoft.com/office/word/2010/wordprocessingGroup" xmlns:wpi="http://schemas.microsoft.com/office/word/2010/wordprocessingInk" xmlns:wne="http://schemas.microsoft.com/office/word/2006/wordml" xmlns:wps="http://schemas.microsoft.com/office/word/2010/wordprocessingShape" mc:Ignorable="w14 w15 w16se w16cid w16 w16cex w16sdtdh wp14">
   <w:p>
     <w:pPr>
       <w:pBdr>
@@ -801,7 +785,7 @@
           <v:path o:extrusionok="f" gradientshapeok="t" o:connecttype="rect"/>
           <o:lock v:ext="edit" aspectratio="t"/>
         </v:shapetype>
-        <v:shape id="WordPictureWatermark1" o:spid="_x0000_s2049" type="#_x0000_t75" alt="" style="position:absolute;margin-left:0;margin-top:0;width:595.2pt;height:841.9pt;z-index:-251657728;mso-position-horizontal:center;mso-position-horizontal-relative:margin;mso-position-vertical:center;mso-position-vertical-relative:margin">
+        <v:shape id="WordPictureWatermark1" o:spid="_x0000_s1025" type="#_x0000_t75" alt="" style="position:absolute;margin-left:0;margin-top:0;width:595.2pt;height:841.9pt;z-index:-251657728;mso-position-horizontal:center;mso-position-horizontal-relative:margin;mso-position-vertical:center;mso-position-vertical-relative:margin">
           <v:imagedata r:id="rId1" o:title="image1"/>
           <w10:wrap anchorx="margin" anchory="margin"/>
         </v:shape>
@@ -812,7 +796,7 @@
 </file>
 
 <file path=word/header2.xml><?xml version="1.0" encoding="utf-8"?>
-<w:hdr xmlns:wpc="http://schemas.microsoft.com/office/word/2010/wordprocessingCanvas" xmlns:cx="http://schemas.microsoft.com/office/drawing/2014/chartex" xmlns:cx1="http://schemas.microsoft.com/office/drawing/2015/9/8/chartex" xmlns:cx2="http://schemas.microsoft.com/office/drawing/2015/10/21/chartex" xmlns:cx3="http://schemas.microsoft.com/office/drawing/2016/5/9/chartex" xmlns:cx4="http://schemas.microsoft.com/office/drawing/2016/5/10/chartex" xmlns:cx5="http://schemas.microsoft.com/office/drawing/2016/5/11/chartex" xmlns:cx6="http://schemas.microsoft.com/office/drawing/2016/5/12/chartex" xmlns:cx7="http://schemas.microsoft.com/office/drawing/2016/5/13/chartex" xmlns:cx8="http://schemas.microsoft.com/office/drawing/2016/5/14/chartex" xmlns:mc="http://schemas.openxmlformats.org/markup-compatibility/2006" xmlns:aink="http://schemas.microsoft.com/office/drawing/2016/ink" xmlns:am3d="http://schemas.microsoft.com/office/drawing/2017/model3d" xmlns:o="urn:schemas-microsoft-com:office:office" xmlns:r="http://schemas.openxmlformats.org/officeDocument/2006/relationships" xmlns:m="http://schemas.openxmlformats.org/officeDocument/2006/math" xmlns:v="urn:schemas-microsoft-com:vml" xmlns:wp14="http://schemas.microsoft.com/office/word/2010/wordprocessingDrawing" xmlns:wp="http://schemas.openxmlformats.org/drawingml/2006/wordprocessingDrawing" xmlns:w10="urn:schemas-microsoft-com:office:word" xmlns:w="http://schemas.openxmlformats.org/wordprocessingml/2006/main" xmlns:w14="http://schemas.microsoft.com/office/word/2010/wordml" xmlns:w15="http://schemas.microsoft.com/office/word/2012/wordml" xmlns:w16cex="http://schemas.microsoft.com/office/word/2018/wordml/cex" xmlns:w16cid="http://schemas.microsoft.com/office/word/2016/wordml/cid" xmlns:w16="http://schemas.microsoft.com/office/word/2018/wordml" xmlns:w16sdtdh="http://schemas.microsoft.com/office/word/2020/wordml/sdtdatahash" xmlns:w16se="http://schemas.microsoft.com/office/word/2015/wordml/symex" xmlns:wpg="http://schemas.microsoft.com/office/word/2010/wordprocessingGroup" xmlns:wpi="http://schemas.microsoft.com/office/word/2010/wordprocessingInk" xmlns:wne="http://schemas.microsoft.com/office/word/2006/wordml" xmlns:wps="http://schemas.microsoft.com/office/word/2010/wordprocessingShape" mc:Ignorable="w14 w15 w16se w16cid w16 w16cex w16sdtdh wp14">
+<w:hdr xmlns:wpc="http://schemas.microsoft.com/office/word/2010/wordprocessingCanvas" xmlns:cx="http://schemas.microsoft.com/office/drawing/2014/chartex" xmlns:cx1="http://schemas.microsoft.com/office/drawing/2015/9/8/chartex" xmlns:cx2="http://schemas.microsoft.com/office/drawing/2015/10/21/chartex" xmlns:cx3="http://schemas.microsoft.com/office/drawing/2016/5/9/chartex" xmlns:cx4="http://schemas.microsoft.com/office/drawing/2016/5/10/chartex" xmlns:cx5="http://schemas.microsoft.com/office/drawing/2016/5/11/chartex" xmlns:cx6="http://schemas.microsoft.com/office/drawing/2016/5/12/chartex" xmlns:cx7="http://schemas.microsoft.com/office/drawing/2016/5/13/chartex" xmlns:cx8="http://schemas.microsoft.com/office/drawing/2016/5/14/chartex" xmlns:mc="http://schemas.openxmlformats.org/markup-compatibility/2006" xmlns:aink="http://schemas.microsoft.com/office/drawing/2016/ink" xmlns:am3d="http://schemas.microsoft.com/office/drawing/2017/model3d" xmlns:o="urn:schemas-microsoft-com:office:office" xmlns:oel="http://schemas.microsoft.com/office/2019/extlst" xmlns:r="http://schemas.openxmlformats.org/officeDocument/2006/relationships" xmlns:m="http://schemas.openxmlformats.org/officeDocument/2006/math" xmlns:v="urn:schemas-microsoft-com:vml" xmlns:wp14="http://schemas.microsoft.com/office/word/2010/wordprocessingDrawing" xmlns:wp="http://schemas.openxmlformats.org/drawingml/2006/wordprocessingDrawing" xmlns:w10="urn:schemas-microsoft-com:office:word" xmlns:w="http://schemas.openxmlformats.org/wordprocessingml/2006/main" xmlns:w14="http://schemas.microsoft.com/office/word/2010/wordml" xmlns:w15="http://schemas.microsoft.com/office/word/2012/wordml" xmlns:w16cex="http://schemas.microsoft.com/office/word/2018/wordml/cex" xmlns:w16cid="http://schemas.microsoft.com/office/word/2016/wordml/cid" xmlns:w16="http://schemas.microsoft.com/office/word/2018/wordml" xmlns:w16sdtdh="http://schemas.microsoft.com/office/word/2020/wordml/sdtdatahash" xmlns:w16se="http://schemas.microsoft.com/office/word/2015/wordml/symex" xmlns:wpg="http://schemas.microsoft.com/office/word/2010/wordprocessingGroup" xmlns:wpi="http://schemas.microsoft.com/office/word/2010/wordprocessingInk" xmlns:wne="http://schemas.microsoft.com/office/word/2006/wordml" xmlns:wps="http://schemas.microsoft.com/office/word/2010/wordprocessingShape" mc:Ignorable="w14 w15 w16se w16cid w16 w16cex w16sdtdh wp14">
   <w:p>
     <w:pPr>
       <w:pBdr>
@@ -855,7 +839,7 @@
           <v:path o:extrusionok="f" gradientshapeok="t" o:connecttype="rect"/>
           <o:lock v:ext="edit" aspectratio="t"/>
         </v:shapetype>
-        <v:shape id="WordPictureWatermark3" o:spid="_x0000_s2051" type="#_x0000_t75" alt="" style="position:absolute;margin-left:0;margin-top:0;width:595.2pt;height:841.9pt;z-index:-251659776;mso-position-horizontal:center;mso-position-horizontal-relative:margin;mso-position-vertical:center;mso-position-vertical-relative:margin">
+        <v:shape id="WordPictureWatermark3" o:spid="_x0000_s1027" type="#_x0000_t75" alt="" style="position:absolute;margin-left:0;margin-top:0;width:595.2pt;height:841.9pt;z-index:-251659776;mso-position-horizontal:center;mso-position-horizontal-relative:margin;mso-position-vertical:center;mso-position-vertical-relative:margin">
           <v:imagedata r:id="rId1" o:title="image1"/>
           <w10:wrap anchorx="margin" anchory="margin"/>
         </v:shape>
@@ -866,7 +850,7 @@
 </file>
 
 <file path=word/header3.xml><?xml version="1.0" encoding="utf-8"?>
-<w:hdr xmlns:wpc="http://schemas.microsoft.com/office/word/2010/wordprocessingCanvas" xmlns:cx="http://schemas.microsoft.com/office/drawing/2014/chartex" xmlns:cx1="http://schemas.microsoft.com/office/drawing/2015/9/8/chartex" xmlns:cx2="http://schemas.microsoft.com/office/drawing/2015/10/21/chartex" xmlns:cx3="http://schemas.microsoft.com/office/drawing/2016/5/9/chartex" xmlns:cx4="http://schemas.microsoft.com/office/drawing/2016/5/10/chartex" xmlns:cx5="http://schemas.microsoft.com/office/drawing/2016/5/11/chartex" xmlns:cx6="http://schemas.microsoft.com/office/drawing/2016/5/12/chartex" xmlns:cx7="http://schemas.microsoft.com/office/drawing/2016/5/13/chartex" xmlns:cx8="http://schemas.microsoft.com/office/drawing/2016/5/14/chartex" xmlns:mc="http://schemas.openxmlformats.org/markup-compatibility/2006" xmlns:aink="http://schemas.microsoft.com/office/drawing/2016/ink" xmlns:am3d="http://schemas.microsoft.com/office/drawing/2017/model3d" xmlns:o="urn:schemas-microsoft-com:office:office" xmlns:r="http://schemas.openxmlformats.org/officeDocument/2006/relationships" xmlns:m="http://schemas.openxmlformats.org/officeDocument/2006/math" xmlns:v="urn:schemas-microsoft-com:vml" xmlns:wp14="http://schemas.microsoft.com/office/word/2010/wordprocessingDrawing" xmlns:wp="http://schemas.openxmlformats.org/drawingml/2006/wordprocessingDrawing" xmlns:w10="urn:schemas-microsoft-com:office:word" xmlns:w="http://schemas.openxmlformats.org/wordprocessingml/2006/main" xmlns:w14="http://schemas.microsoft.com/office/word/2010/wordml" xmlns:w15="http://schemas.microsoft.com/office/word/2012/wordml" xmlns:w16cex="http://schemas.microsoft.com/office/word/2018/wordml/cex" xmlns:w16cid="http://schemas.microsoft.com/office/word/2016/wordml/cid" xmlns:w16="http://schemas.microsoft.com/office/word/2018/wordml" xmlns:w16sdtdh="http://schemas.microsoft.com/office/word/2020/wordml/sdtdatahash" xmlns:w16se="http://schemas.microsoft.com/office/word/2015/wordml/symex" xmlns:wpg="http://schemas.microsoft.com/office/word/2010/wordprocessingGroup" xmlns:wpi="http://schemas.microsoft.com/office/word/2010/wordprocessingInk" xmlns:wne="http://schemas.microsoft.com/office/word/2006/wordml" xmlns:wps="http://schemas.microsoft.com/office/word/2010/wordprocessingShape" mc:Ignorable="w14 w15 w16se w16cid w16 w16cex w16sdtdh wp14">
+<w:hdr xmlns:wpc="http://schemas.microsoft.com/office/word/2010/wordprocessingCanvas" xmlns:cx="http://schemas.microsoft.com/office/drawing/2014/chartex" xmlns:cx1="http://schemas.microsoft.com/office/drawing/2015/9/8/chartex" xmlns:cx2="http://schemas.microsoft.com/office/drawing/2015/10/21/chartex" xmlns:cx3="http://schemas.microsoft.com/office/drawing/2016/5/9/chartex" xmlns:cx4="http://schemas.microsoft.com/office/drawing/2016/5/10/chartex" xmlns:cx5="http://schemas.microsoft.com/office/drawing/2016/5/11/chartex" xmlns:cx6="http://schemas.microsoft.com/office/drawing/2016/5/12/chartex" xmlns:cx7="http://schemas.microsoft.com/office/drawing/2016/5/13/chartex" xmlns:cx8="http://schemas.microsoft.com/office/drawing/2016/5/14/chartex" xmlns:mc="http://schemas.openxmlformats.org/markup-compatibility/2006" xmlns:aink="http://schemas.microsoft.com/office/drawing/2016/ink" xmlns:am3d="http://schemas.microsoft.com/office/drawing/2017/model3d" xmlns:o="urn:schemas-microsoft-com:office:office" xmlns:oel="http://schemas.microsoft.com/office/2019/extlst" xmlns:r="http://schemas.openxmlformats.org/officeDocument/2006/relationships" xmlns:m="http://schemas.openxmlformats.org/officeDocument/2006/math" xmlns:v="urn:schemas-microsoft-com:vml" xmlns:wp14="http://schemas.microsoft.com/office/word/2010/wordprocessingDrawing" xmlns:wp="http://schemas.openxmlformats.org/drawingml/2006/wordprocessingDrawing" xmlns:w10="urn:schemas-microsoft-com:office:word" xmlns:w="http://schemas.openxmlformats.org/wordprocessingml/2006/main" xmlns:w14="http://schemas.microsoft.com/office/word/2010/wordml" xmlns:w15="http://schemas.microsoft.com/office/word/2012/wordml" xmlns:w16cex="http://schemas.microsoft.com/office/word/2018/wordml/cex" xmlns:w16cid="http://schemas.microsoft.com/office/word/2016/wordml/cid" xmlns:w16="http://schemas.microsoft.com/office/word/2018/wordml" xmlns:w16sdtdh="http://schemas.microsoft.com/office/word/2020/wordml/sdtdatahash" xmlns:w16se="http://schemas.microsoft.com/office/word/2015/wordml/symex" xmlns:wpg="http://schemas.microsoft.com/office/word/2010/wordprocessingGroup" xmlns:wpi="http://schemas.microsoft.com/office/word/2010/wordprocessingInk" xmlns:wne="http://schemas.microsoft.com/office/word/2006/wordml" xmlns:wps="http://schemas.microsoft.com/office/word/2010/wordprocessingShape" mc:Ignorable="w14 w15 w16se w16cid w16 w16cex w16sdtdh wp14">
   <w:p>
     <w:pPr>
       <w:pBdr>
@@ -909,7 +893,7 @@
           <v:path o:extrusionok="f" gradientshapeok="t" o:connecttype="rect"/>
           <o:lock v:ext="edit" aspectratio="t"/>
         </v:shapetype>
-        <v:shape id="WordPictureWatermark2" o:spid="_x0000_s2050" type="#_x0000_t75" alt="" style="position:absolute;margin-left:0;margin-top:0;width:595.2pt;height:841.9pt;z-index:-251658752;mso-position-horizontal:center;mso-position-horizontal-relative:margin;mso-position-vertical:center;mso-position-vertical-relative:margin">
+        <v:shape id="WordPictureWatermark2" o:spid="_x0000_s1026" type="#_x0000_t75" alt="" style="position:absolute;margin-left:0;margin-top:0;width:595.2pt;height:841.9pt;z-index:-251658752;mso-position-horizontal:center;mso-position-horizontal-relative:margin;mso-position-vertical:center;mso-position-vertical-relative:margin">
           <v:imagedata r:id="rId1" o:title="image1"/>
           <w10:wrap anchorx="margin" anchory="margin"/>
         </v:shape>
@@ -920,7 +904,7 @@
 </file>
 
 <file path=word/numbering.xml><?xml version="1.0" encoding="utf-8"?>
-<w:numbering xmlns:wpc="http://schemas.microsoft.com/office/word/2010/wordprocessingCanvas" xmlns:cx="http://schemas.microsoft.com/office/drawing/2014/chartex" xmlns:cx1="http://schemas.microsoft.com/office/drawing/2015/9/8/chartex" xmlns:cx2="http://schemas.microsoft.com/office/drawing/2015/10/21/chartex" xmlns:cx3="http://schemas.microsoft.com/office/drawing/2016/5/9/chartex" xmlns:cx4="http://schemas.microsoft.com/office/drawing/2016/5/10/chartex" xmlns:cx5="http://schemas.microsoft.com/office/drawing/2016/5/11/chartex" xmlns:cx6="http://schemas.microsoft.com/office/drawing/2016/5/12/chartex" xmlns:cx7="http://schemas.microsoft.com/office/drawing/2016/5/13/chartex" xmlns:cx8="http://schemas.microsoft.com/office/drawing/2016/5/14/chartex" xmlns:mc="http://schemas.openxmlformats.org/markup-compatibility/2006" xmlns:aink="http://schemas.microsoft.com/office/drawing/2016/ink" xmlns:am3d="http://schemas.microsoft.com/office/drawing/2017/model3d" xmlns:o="urn:schemas-microsoft-com:office:office" xmlns:r="http://schemas.openxmlformats.org/officeDocument/2006/relationships" xmlns:m="http://schemas.openxmlformats.org/officeDocument/2006/math" xmlns:v="urn:schemas-microsoft-com:vml" xmlns:wp14="http://schemas.microsoft.com/office/word/2010/wordprocessingDrawing" xmlns:wp="http://schemas.openxmlformats.org/drawingml/2006/wordprocessingDrawing" xmlns:w10="urn:schemas-microsoft-com:office:word" xmlns:w="http://schemas.openxmlformats.org/wordprocessingml/2006/main" xmlns:w14="http://schemas.microsoft.com/office/word/2010/wordml" xmlns:w15="http://schemas.microsoft.com/office/word/2012/wordml" xmlns:w16cex="http://schemas.microsoft.com/office/word/2018/wordml/cex" xmlns:w16cid="http://schemas.microsoft.com/office/word/2016/wordml/cid" xmlns:w16="http://schemas.microsoft.com/office/word/2018/wordml" xmlns:w16sdtdh="http://schemas.microsoft.com/office/word/2020/wordml/sdtdatahash" xmlns:w16se="http://schemas.microsoft.com/office/word/2015/wordml/symex" xmlns:wpg="http://schemas.microsoft.com/office/word/2010/wordprocessingGroup" xmlns:wpi="http://schemas.microsoft.com/office/word/2010/wordprocessingInk" xmlns:wne="http://schemas.microsoft.com/office/word/2006/wordml" xmlns:wps="http://schemas.microsoft.com/office/word/2010/wordprocessingShape" mc:Ignorable="w14 w15 w16se w16cid w16 w16cex w16sdtdh wp14">
+<w:numbering xmlns:wpc="http://schemas.microsoft.com/office/word/2010/wordprocessingCanvas" xmlns:cx="http://schemas.microsoft.com/office/drawing/2014/chartex" xmlns:cx1="http://schemas.microsoft.com/office/drawing/2015/9/8/chartex" xmlns:cx2="http://schemas.microsoft.com/office/drawing/2015/10/21/chartex" xmlns:cx3="http://schemas.microsoft.com/office/drawing/2016/5/9/chartex" xmlns:cx4="http://schemas.microsoft.com/office/drawing/2016/5/10/chartex" xmlns:cx5="http://schemas.microsoft.com/office/drawing/2016/5/11/chartex" xmlns:cx6="http://schemas.microsoft.com/office/drawing/2016/5/12/chartex" xmlns:cx7="http://schemas.microsoft.com/office/drawing/2016/5/13/chartex" xmlns:cx8="http://schemas.microsoft.com/office/drawing/2016/5/14/chartex" xmlns:mc="http://schemas.openxmlformats.org/markup-compatibility/2006" xmlns:aink="http://schemas.microsoft.com/office/drawing/2016/ink" xmlns:am3d="http://schemas.microsoft.com/office/drawing/2017/model3d" xmlns:o="urn:schemas-microsoft-com:office:office" xmlns:oel="http://schemas.microsoft.com/office/2019/extlst" xmlns:r="http://schemas.openxmlformats.org/officeDocument/2006/relationships" xmlns:m="http://schemas.openxmlformats.org/officeDocument/2006/math" xmlns:v="urn:schemas-microsoft-com:vml" xmlns:wp14="http://schemas.microsoft.com/office/word/2010/wordprocessingDrawing" xmlns:wp="http://schemas.openxmlformats.org/drawingml/2006/wordprocessingDrawing" xmlns:w10="urn:schemas-microsoft-com:office:word" xmlns:w="http://schemas.openxmlformats.org/wordprocessingml/2006/main" xmlns:w14="http://schemas.microsoft.com/office/word/2010/wordml" xmlns:w15="http://schemas.microsoft.com/office/word/2012/wordml" xmlns:w16cex="http://schemas.microsoft.com/office/word/2018/wordml/cex" xmlns:w16cid="http://schemas.microsoft.com/office/word/2016/wordml/cid" xmlns:w16="http://schemas.microsoft.com/office/word/2018/wordml" xmlns:w16sdtdh="http://schemas.microsoft.com/office/word/2020/wordml/sdtdatahash" xmlns:w16se="http://schemas.microsoft.com/office/word/2015/wordml/symex" xmlns:wpg="http://schemas.microsoft.com/office/word/2010/wordprocessingGroup" xmlns:wpi="http://schemas.microsoft.com/office/word/2010/wordprocessingInk" xmlns:wne="http://schemas.microsoft.com/office/word/2006/wordml" xmlns:wps="http://schemas.microsoft.com/office/word/2010/wordprocessingShape" mc:Ignorable="w14 w15 w16se w16cid w16 w16cex w16sdtdh wp14">
   <w:abstractNum w:abstractNumId="0" w15:restartNumberingAfterBreak="0">
     <w:nsid w:val="67156386"/>
     <w:multiLevelType w:val="multilevel"/>
@@ -1002,7 +986,7 @@
       </w:pPr>
     </w:lvl>
   </w:abstractNum>
-  <w:num w:numId="1">
+  <w:num w:numId="1" w16cid:durableId="1800957545">
     <w:abstractNumId w:val="0"/>
   </w:num>
 </w:numbering>

</xml_diff>

<commit_message>
Adicionado tela de quiz
</commit_message>
<xml_diff>
--- a/Documentação/Documentação.docx
+++ b/Documentação/Documentação.docx
@@ -110,21 +110,7 @@
           <w:sz w:val="24"/>
           <w:szCs w:val="24"/>
         </w:rPr>
-        <w:t xml:space="preserve">O Projeto Individual o qual tem como objetivo validar e avaliar o conteúdo técnico, cujo tema seria de escolha livre do aluno, com a única especificação </w:t>
-      </w:r>
-      <w:r>
-        <w:rPr>
-          <w:sz w:val="24"/>
-          <w:szCs w:val="24"/>
-        </w:rPr>
-        <w:t>que o</w:t>
-      </w:r>
-      <w:r>
-        <w:rPr>
-          <w:sz w:val="24"/>
-          <w:szCs w:val="24"/>
-        </w:rPr>
-        <w:t xml:space="preserve"> aluno goste ou se identifique com o tema em si. Projeto desenvolvido tem como tema a Ordem Demolay, a Ordem é uma </w:t>
+        <w:t xml:space="preserve">Projeto desenvolvido tem como tema a Ordem Demolay, a Ordem é uma </w:t>
       </w:r>
       <w:r>
         <w:rPr>
@@ -166,7 +152,21 @@
           <w:sz w:val="24"/>
           <w:szCs w:val="24"/>
         </w:rPr>
-        <w:t xml:space="preserve"> A Ordem surgiu no ano de 1919 com seu fundador Frank Shermann Land, vendo a falta de figuras paternas no âmbito familiar, por conta da guerra que acabou em 1918, decidiu reunir 9 jovens para fundar um clube</w:t>
+        <w:t xml:space="preserve"> A Ordem surgiu no ano de 1919 com seu fundador Frank Shermann Land, vendo a falta de figuras paternas no âmbito familiar, por conta da </w:t>
+      </w:r>
+      <w:r>
+        <w:rPr>
+          <w:sz w:val="24"/>
+          <w:szCs w:val="24"/>
+        </w:rPr>
+        <w:t>1° Guerra Mundial</w:t>
+      </w:r>
+      <w:r>
+        <w:rPr>
+          <w:sz w:val="24"/>
+          <w:szCs w:val="24"/>
+        </w:rPr>
+        <w:t xml:space="preserve"> que acabou em 1918, decidiu reunir 9 jovens para fundar um clube</w:t>
       </w:r>
       <w:r>
         <w:rPr>
@@ -281,28 +281,84 @@
           <w:sz w:val="24"/>
           <w:szCs w:val="24"/>
         </w:rPr>
-        <w:t>O tema se relaciona</w:t>
-      </w:r>
-      <w:r>
-        <w:rPr>
-          <w:sz w:val="24"/>
-          <w:szCs w:val="24"/>
-        </w:rPr>
-        <w:t xml:space="preserve"> diretamente com a SPTECH por querer promover jovens com ideais éticos dentro da sociedade</w:t>
-      </w:r>
-      <w:r>
-        <w:rPr>
-          <w:sz w:val="24"/>
-          <w:szCs w:val="24"/>
-        </w:rPr>
-        <w:t xml:space="preserve">, referente aos Objetivos de Desenvolvimento Sustentável da ONU, ele se relaciona diretamente com: Redução das Desigualdades, Paz, Justiça e instituições Eficazes, Saúde e Bem-estar, Parcerias e Meios de implementação, Educação de Qualidade, </w:t>
-      </w:r>
-      <w:r>
-        <w:rPr>
-          <w:sz w:val="24"/>
-          <w:szCs w:val="24"/>
-        </w:rPr>
-        <w:t xml:space="preserve">Igualdade de Gênero. Faço parte da Ordem Demolay desde 2019, onde desde essa época, </w:t>
+        <w:t>R</w:t>
+      </w:r>
+      <w:r>
+        <w:rPr>
+          <w:sz w:val="24"/>
+          <w:szCs w:val="24"/>
+        </w:rPr>
+        <w:t>eferente aos Objetivos de Desenvolvimento Sustentável da ONU, ele se relaciona diretamente com: Redução das Desigualdades</w:t>
+      </w:r>
+      <w:r>
+        <w:rPr>
+          <w:sz w:val="24"/>
+          <w:szCs w:val="24"/>
+        </w:rPr>
+        <w:t xml:space="preserve"> trazendo meninos de diversas classes para a Ordem independente de cor, raça, gênero, dinheiro</w:t>
+      </w:r>
+      <w:r>
+        <w:rPr>
+          <w:sz w:val="24"/>
+          <w:szCs w:val="24"/>
+        </w:rPr>
+        <w:t>, Paz, Justiça e instituições Eficazes</w:t>
+      </w:r>
+      <w:r>
+        <w:rPr>
+          <w:sz w:val="24"/>
+          <w:szCs w:val="24"/>
+        </w:rPr>
+        <w:t xml:space="preserve"> promovendo o convívio mutuo da sociedade em se ajudar</w:t>
+      </w:r>
+      <w:r>
+        <w:rPr>
+          <w:sz w:val="24"/>
+          <w:szCs w:val="24"/>
+        </w:rPr>
+        <w:t>, Saúde e Bem-estar</w:t>
+      </w:r>
+      <w:r>
+        <w:rPr>
+          <w:sz w:val="24"/>
+          <w:szCs w:val="24"/>
+        </w:rPr>
+        <w:t xml:space="preserve"> constantemente fazemos doações de sangue e o Demolay foi responsável também por aumentar nosso banco de medula óssea, junto ao Instituto Augusto Abou, que leva o nome de nosso irmão</w:t>
+      </w:r>
+      <w:r>
+        <w:rPr>
+          <w:sz w:val="24"/>
+          <w:szCs w:val="24"/>
+        </w:rPr>
+        <w:t>, Parcerias e Meios de implementação</w:t>
+      </w:r>
+      <w:r>
+        <w:rPr>
+          <w:sz w:val="24"/>
+          <w:szCs w:val="24"/>
+        </w:rPr>
+        <w:t xml:space="preserve"> tentando sempre se ajudar fazemos isso com meios de parcerias também a comércios locais</w:t>
+      </w:r>
+      <w:r>
+        <w:rPr>
+          <w:sz w:val="24"/>
+          <w:szCs w:val="24"/>
+        </w:rPr>
+        <w:t>, Educação de Qualidade</w:t>
+      </w:r>
+      <w:r>
+        <w:rPr>
+          <w:sz w:val="24"/>
+          <w:szCs w:val="24"/>
+        </w:rPr>
+        <w:t xml:space="preserve"> existem projetos dentro da Ordem Demolay que leva ensinar jovens sem condições a estudar para o Enem</w:t>
+      </w:r>
+      <w:r>
+        <w:rPr>
+          <w:sz w:val="24"/>
+          <w:szCs w:val="24"/>
+        </w:rPr>
+        <w:t xml:space="preserve">. Faço parte da Ordem Demolay desde 2019, onde desde essa época, </w:t>
       </w:r>
       <w:r>
         <w:rPr>
@@ -311,15 +367,6 @@
         </w:rPr>
         <w:t>pude ver uma constante evolução em diversos pontos, já passei desde o cargo mais baixo, até o cargo mais alto dentro de um capítulo.</w:t>
       </w:r>
-    </w:p>
-    <w:p>
-      <w:pPr>
-        <w:jc w:val="both"/>
-        <w:rPr>
-          <w:sz w:val="24"/>
-          <w:szCs w:val="24"/>
-        </w:rPr>
-      </w:pPr>
     </w:p>
     <w:p>
       <w:pPr>
@@ -380,30 +427,37 @@
           <w:sz w:val="24"/>
           <w:szCs w:val="24"/>
         </w:rPr>
-        <w:t>Escopo</w:t>
-      </w:r>
-    </w:p>
-    <w:p>
-      <w:pPr>
-        <w:jc w:val="both"/>
-        <w:rPr>
-          <w:sz w:val="24"/>
-          <w:szCs w:val="24"/>
-        </w:rPr>
-      </w:pPr>
-      <w:r>
-        <w:rPr>
-          <w:sz w:val="24"/>
-          <w:szCs w:val="24"/>
-        </w:rPr>
-        <w:t xml:space="preserve">Site será feito em Landing Page, com tela de Cadastro e Login, conectado com o Banco de dados, onde exibirá também </w:t>
-      </w:r>
-      <w:r>
-        <w:rPr>
-          <w:sz w:val="24"/>
-          <w:szCs w:val="24"/>
-        </w:rPr>
-        <w:t>as métricas do site.</w:t>
+        <w:t>Objetivo</w:t>
+      </w:r>
+    </w:p>
+    <w:p>
+      <w:pPr>
+        <w:jc w:val="both"/>
+        <w:rPr>
+          <w:sz w:val="24"/>
+          <w:szCs w:val="24"/>
+        </w:rPr>
+      </w:pPr>
+      <w:r>
+        <w:rPr>
+          <w:sz w:val="24"/>
+          <w:szCs w:val="24"/>
+        </w:rPr>
+        <w:t>Com esse projeto quero trazer mais ao cotidiano</w:t>
+      </w:r>
+      <w:r>
+        <w:rPr>
+          <w:sz w:val="24"/>
+          <w:szCs w:val="24"/>
+        </w:rPr>
+        <w:t xml:space="preserve"> o conhecimento da Ordem, e seus reais objetivos, descartar o estereótipo que se leva quando fala sobre algo relacionado a maçonaria</w:t>
+      </w:r>
+      <w:r>
+        <w:rPr>
+          <w:sz w:val="24"/>
+          <w:szCs w:val="24"/>
+        </w:rPr>
+        <w:t>, e mostrar como realmente funciona a Ordem</w:t>
       </w:r>
     </w:p>
     <w:p>
@@ -432,6 +486,58 @@
           <w:sz w:val="24"/>
           <w:szCs w:val="24"/>
         </w:rPr>
+        <w:t>Escopo</w:t>
+      </w:r>
+    </w:p>
+    <w:p>
+      <w:pPr>
+        <w:jc w:val="both"/>
+        <w:rPr>
+          <w:sz w:val="24"/>
+          <w:szCs w:val="24"/>
+        </w:rPr>
+      </w:pPr>
+      <w:r>
+        <w:rPr>
+          <w:sz w:val="24"/>
+          <w:szCs w:val="24"/>
+        </w:rPr>
+        <w:t xml:space="preserve">Site será feito em Landing Page, com tela de Cadastro e Login, conectado com o Banco de dados, onde exibirá também </w:t>
+      </w:r>
+      <w:r>
+        <w:rPr>
+          <w:sz w:val="24"/>
+          <w:szCs w:val="24"/>
+        </w:rPr>
+        <w:t>as métricas do site.</w:t>
+      </w:r>
+    </w:p>
+    <w:p>
+      <w:pPr>
+        <w:jc w:val="both"/>
+        <w:rPr>
+          <w:sz w:val="24"/>
+          <w:szCs w:val="24"/>
+        </w:rPr>
+      </w:pPr>
+    </w:p>
+    <w:p>
+      <w:pPr>
+        <w:jc w:val="both"/>
+        <w:rPr>
+          <w:b/>
+          <w:bCs/>
+          <w:sz w:val="24"/>
+          <w:szCs w:val="24"/>
+        </w:rPr>
+      </w:pPr>
+      <w:r>
+        <w:rPr>
+          <w:b/>
+          <w:bCs/>
+          <w:sz w:val="24"/>
+          <w:szCs w:val="24"/>
+        </w:rPr>
         <w:t>Referências Bibliográficas:</w:t>
       </w:r>
     </w:p>
@@ -448,42 +554,15 @@
           <w:sz w:val="24"/>
           <w:szCs w:val="24"/>
         </w:rPr>
-        <w:t xml:space="preserve">- Livro </w:t>
-      </w:r>
-      <w:proofErr w:type="spellStart"/>
-      <w:r>
-        <w:rPr>
-          <w:sz w:val="24"/>
-          <w:szCs w:val="24"/>
-        </w:rPr>
-        <w:t>Hi</w:t>
-      </w:r>
-      <w:proofErr w:type="spellEnd"/>
-      <w:r>
-        <w:rPr>
-          <w:sz w:val="24"/>
-          <w:szCs w:val="24"/>
-        </w:rPr>
-        <w:t xml:space="preserve">, </w:t>
-      </w:r>
-      <w:proofErr w:type="spellStart"/>
-      <w:proofErr w:type="gramStart"/>
-      <w:r>
-        <w:rPr>
-          <w:sz w:val="24"/>
-          <w:szCs w:val="24"/>
-        </w:rPr>
-        <w:t>dad</w:t>
-      </w:r>
-      <w:proofErr w:type="spellEnd"/>
-      <w:r>
-        <w:rPr>
-          <w:sz w:val="24"/>
-          <w:szCs w:val="24"/>
-        </w:rPr>
-        <w:t>!;</w:t>
-      </w:r>
-      <w:proofErr w:type="gramEnd"/>
+        <w:t xml:space="preserve">- Livro Hi, </w:t>
+      </w:r>
+      <w:r>
+        <w:rPr>
+          <w:sz w:val="24"/>
+          <w:szCs w:val="24"/>
+        </w:rPr>
+        <w:t>Dad!;</w:t>
+      </w:r>
     </w:p>
     <w:p>
       <w:pPr>
@@ -584,7 +663,6 @@
         </w:rPr>
         <w:t xml:space="preserve">- </w:t>
       </w:r>
-      <w:proofErr w:type="gramStart"/>
       <w:r>
         <w:rPr>
           <w:sz w:val="24"/>
@@ -592,7 +670,6 @@
         </w:rPr>
         <w:t>https://www.demolaybrasil.org.br/</w:t>
       </w:r>
-      <w:proofErr w:type="gramEnd"/>
     </w:p>
     <w:p>
       <w:pPr>

</xml_diff>